<commit_message>
Kale-128 Kriptanaliz ve Rapor Eklendi
</commit_message>
<xml_diff>
--- a/BSG-Proje Raporu.docx
+++ b/BSG-Proje Raporu.docx
@@ -2115,820 +2115,1466 @@
     </w:p>
     <w:p>
       <w:pPr>
-        <w:pStyle w:val="NormalWeb"/>
-      </w:pPr>
-      <w:r>
-        <w:rPr>
-          <w:rStyle w:val="Gl"/>
+        <w:spacing w:before="100" w:beforeAutospacing="1" w:after="100" w:afterAutospacing="1" w:line="240" w:lineRule="auto"/>
+        <w:rPr>
+          <w:rFonts w:ascii="Times New Roman" w:eastAsia="Times New Roman" w:hAnsi="Times New Roman" w:cs="Times New Roman"/>
+          <w:sz w:val="24"/>
+          <w:szCs w:val="24"/>
+          <w:lang w:eastAsia="tr-TR"/>
+        </w:rPr>
+      </w:pPr>
+      <w:r>
+        <w:rPr>
+          <w:rFonts w:ascii="Times New Roman" w:eastAsia="Times New Roman" w:hAnsi="Times New Roman" w:cs="Times New Roman"/>
+          <w:b/>
+          <w:bCs/>
+          <w:sz w:val="24"/>
+          <w:szCs w:val="24"/>
+          <w:lang w:eastAsia="tr-TR"/>
         </w:rPr>
         <w:t>Algoritma Adı:</w:t>
       </w:r>
       <w:r>
-        <w:t xml:space="preserve"> GÖLGE-128 (Shadow-128)</w:t>
-      </w:r>
-      <w:r>
+        <w:rPr>
+          <w:rFonts w:ascii="Times New Roman" w:eastAsia="Times New Roman" w:hAnsi="Times New Roman" w:cs="Times New Roman"/>
+          <w:sz w:val="24"/>
+          <w:szCs w:val="24"/>
+          <w:lang w:eastAsia="tr-TR"/>
+        </w:rPr>
+        <w:t xml:space="preserve"> Kale-128 (Castle-128)</w:t>
+      </w:r>
+    </w:p>
+    <w:p>
+      <w:pPr>
+        <w:spacing w:before="100" w:beforeAutospacing="1" w:after="100" w:afterAutospacing="1" w:line="240" w:lineRule="auto"/>
+        <w:rPr>
+          <w:rFonts w:ascii="Times New Roman" w:eastAsia="Times New Roman" w:hAnsi="Times New Roman" w:cs="Times New Roman"/>
+          <w:sz w:val="24"/>
+          <w:szCs w:val="24"/>
+          <w:lang w:eastAsia="tr-TR"/>
+        </w:rPr>
+      </w:pPr>
+      <w:r>
+        <w:rPr>
+          <w:rFonts w:ascii="Times New Roman" w:eastAsia="Times New Roman" w:hAnsi="Times New Roman" w:cs="Times New Roman"/>
+          <w:b/>
+          <w:bCs/>
+          <w:sz w:val="24"/>
+          <w:szCs w:val="24"/>
+          <w:lang w:eastAsia="tr-TR"/>
+        </w:rPr>
+        <w:t>Algoritma Tasarımı:</w:t>
+      </w:r>
+      <w:r>
+        <w:rPr>
+          <w:rFonts w:ascii="Times New Roman" w:eastAsia="Times New Roman" w:hAnsi="Times New Roman" w:cs="Times New Roman"/>
+          <w:sz w:val="24"/>
+          <w:szCs w:val="24"/>
+          <w:lang w:eastAsia="tr-TR"/>
+        </w:rPr>
         <w:br/>
-      </w:r>
-      <w:r>
-        <w:rPr>
-          <w:rStyle w:val="Gl"/>
-        </w:rPr>
-        <w:t>Blok Boyutu:</w:t>
-      </w:r>
-      <w:r>
-        <w:t xml:space="preserve"> 128-bit (16 </w:t>
+        <w:t xml:space="preserve">Kale-128, 128-bit blok boyutu ve 128-bit anahtar uzunluğuna sahip, toplam </w:t>
+      </w:r>
+      <w:r>
+        <w:rPr>
+          <w:rFonts w:ascii="Times New Roman" w:eastAsia="Times New Roman" w:hAnsi="Times New Roman" w:cs="Times New Roman"/>
+          <w:b/>
+          <w:bCs/>
+          <w:sz w:val="24"/>
+          <w:szCs w:val="24"/>
+          <w:lang w:eastAsia="tr-TR"/>
+        </w:rPr>
+        <w:t>10 turdan oluşan</w:t>
+      </w:r>
+      <w:r>
+        <w:rPr>
+          <w:rFonts w:ascii="Times New Roman" w:eastAsia="Times New Roman" w:hAnsi="Times New Roman" w:cs="Times New Roman"/>
+          <w:sz w:val="24"/>
+          <w:szCs w:val="24"/>
+          <w:lang w:eastAsia="tr-TR"/>
+        </w:rPr>
+        <w:t xml:space="preserve"> bir </w:t>
+      </w:r>
+      <w:r>
+        <w:rPr>
+          <w:rFonts w:ascii="Times New Roman" w:eastAsia="Times New Roman" w:hAnsi="Times New Roman" w:cs="Times New Roman"/>
+          <w:b/>
+          <w:bCs/>
+          <w:sz w:val="24"/>
+          <w:szCs w:val="24"/>
+          <w:lang w:eastAsia="tr-TR"/>
+        </w:rPr>
+        <w:t>SPN (</w:t>
       </w:r>
       <w:proofErr w:type="spellStart"/>
       <w:r>
-        <w:t>byte</w:t>
+        <w:rPr>
+          <w:rFonts w:ascii="Times New Roman" w:eastAsia="Times New Roman" w:hAnsi="Times New Roman" w:cs="Times New Roman"/>
+          <w:b/>
+          <w:bCs/>
+          <w:sz w:val="24"/>
+          <w:szCs w:val="24"/>
+          <w:lang w:eastAsia="tr-TR"/>
+        </w:rPr>
+        <w:t>Substitution</w:t>
       </w:r>
       <w:proofErr w:type="spellEnd"/>
       <w:r>
-        <w:t>)</w:t>
-      </w:r>
-      <w:r>
-        <w:br/>
-      </w:r>
-      <w:r>
-        <w:rPr>
-          <w:rStyle w:val="Gl"/>
-        </w:rPr>
-        <w:t>Tur Sayısı:</w:t>
-      </w:r>
-      <w:r>
-        <w:t xml:space="preserve"> 10 tur</w:t>
-      </w:r>
-      <w:r>
-        <w:br/>
-      </w:r>
-      <w:r>
-        <w:rPr>
-          <w:rStyle w:val="Gl"/>
-        </w:rPr>
-        <w:t>Anahtar:</w:t>
-      </w:r>
-      <w:r>
-        <w:t xml:space="preserve"> Kullanıcı parolası UTF-8 ile </w:t>
+        <w:rPr>
+          <w:rFonts w:ascii="Times New Roman" w:eastAsia="Times New Roman" w:hAnsi="Times New Roman" w:cs="Times New Roman"/>
+          <w:b/>
+          <w:bCs/>
+          <w:sz w:val="24"/>
+          <w:szCs w:val="24"/>
+          <w:lang w:eastAsia="tr-TR"/>
+        </w:rPr>
+        <w:t>–</w:t>
       </w:r>
       <w:proofErr w:type="spellStart"/>
       <w:r>
-        <w:t>byte’a</w:t>
+        <w:rPr>
+          <w:rFonts w:ascii="Times New Roman" w:eastAsia="Times New Roman" w:hAnsi="Times New Roman" w:cs="Times New Roman"/>
+          <w:b/>
+          <w:bCs/>
+          <w:sz w:val="24"/>
+          <w:szCs w:val="24"/>
+          <w:lang w:eastAsia="tr-TR"/>
+        </w:rPr>
+        <w:t>Permutation</w:t>
       </w:r>
       <w:proofErr w:type="spellEnd"/>
       <w:r>
-        <w:t xml:space="preserve"> çevrilir, </w:t>
-      </w:r>
-      <w:r>
-        <w:rPr>
-          <w:rStyle w:val="Gl"/>
-        </w:rPr>
-        <w:t xml:space="preserve">16 </w:t>
-      </w:r>
-      <w:proofErr w:type="spellStart"/>
-      <w:r>
-        <w:rPr>
-          <w:rStyle w:val="Gl"/>
-        </w:rPr>
-        <w:t>byte’a</w:t>
-      </w:r>
-      <w:proofErr w:type="spellEnd"/>
-      <w:r>
-        <w:rPr>
-          <w:rStyle w:val="Gl"/>
-        </w:rPr>
-        <w:t xml:space="preserve"> sıfır </w:t>
-      </w:r>
-      <w:proofErr w:type="spellStart"/>
-      <w:r>
-        <w:rPr>
-          <w:rStyle w:val="Gl"/>
-        </w:rPr>
-        <w:t>padding</w:t>
-      </w:r>
-      <w:proofErr w:type="spellEnd"/>
-      <w:r>
-        <w:rPr>
-          <w:rStyle w:val="Gl"/>
-        </w:rPr>
-        <w:t xml:space="preserve"> ile tamamlanır</w:t>
-      </w:r>
-      <w:r>
-        <w:t xml:space="preserve"> (veya kesilir).</w:t>
-      </w:r>
-      <w:r>
-        <w:br/>
-      </w:r>
-      <w:r>
-        <w:rPr>
-          <w:rStyle w:val="Gl"/>
-        </w:rPr>
-        <w:t>Tur Anahtarı Üretimi (</w:t>
-      </w:r>
-      <w:proofErr w:type="spellStart"/>
-      <w:r>
-        <w:rPr>
-          <w:rStyle w:val="Gl"/>
-        </w:rPr>
-        <w:t>Key</w:t>
-      </w:r>
-      <w:proofErr w:type="spellEnd"/>
-      <w:r>
-        <w:rPr>
-          <w:rStyle w:val="Gl"/>
-        </w:rPr>
-        <w:t xml:space="preserve"> Schedule):</w:t>
-      </w:r>
-    </w:p>
-    <w:p>
-      <w:pPr>
-        <w:pStyle w:val="NormalWeb"/>
+        <w:rPr>
+          <w:rFonts w:ascii="Times New Roman" w:eastAsia="Times New Roman" w:hAnsi="Times New Roman" w:cs="Times New Roman"/>
+          <w:b/>
+          <w:bCs/>
+          <w:sz w:val="24"/>
+          <w:szCs w:val="24"/>
+          <w:lang w:eastAsia="tr-TR"/>
+        </w:rPr>
+        <w:t xml:space="preserve"> Network)</w:t>
+      </w:r>
+      <w:r>
+        <w:rPr>
+          <w:rFonts w:ascii="Times New Roman" w:eastAsia="Times New Roman" w:hAnsi="Times New Roman" w:cs="Times New Roman"/>
+          <w:sz w:val="24"/>
+          <w:szCs w:val="24"/>
+          <w:lang w:eastAsia="tr-TR"/>
+        </w:rPr>
+        <w:t xml:space="preserve"> mimarisi ile tasarlanmıştır.</w:t>
+      </w:r>
+    </w:p>
+    <w:p>
+      <w:pPr>
+        <w:spacing w:before="100" w:beforeAutospacing="1" w:after="100" w:afterAutospacing="1" w:line="240" w:lineRule="auto"/>
+        <w:rPr>
+          <w:rFonts w:ascii="Times New Roman" w:eastAsia="Times New Roman" w:hAnsi="Times New Roman" w:cs="Times New Roman"/>
+          <w:sz w:val="24"/>
+          <w:szCs w:val="24"/>
+          <w:lang w:eastAsia="tr-TR"/>
+        </w:rPr>
+      </w:pPr>
+      <w:r>
+        <w:rPr>
+          <w:rFonts w:ascii="Times New Roman" w:eastAsia="Times New Roman" w:hAnsi="Times New Roman" w:cs="Times New Roman"/>
+          <w:sz w:val="24"/>
+          <w:szCs w:val="24"/>
+          <w:lang w:eastAsia="tr-TR"/>
+        </w:rPr>
+        <w:t>Her şifreleme turu aşağıdaki temel katmanlardan oluşmaktadır:</w:t>
+      </w:r>
+    </w:p>
+    <w:p>
+      <w:pPr>
         <w:numPr>
           <w:ilvl w:val="0"/>
-          <w:numId w:val="18"/>
+          <w:numId w:val="24"/>
         </w:numPr>
-      </w:pPr>
-      <w:r>
-        <w:t xml:space="preserve">128-bit anahtar </w:t>
-      </w:r>
-      <w:r>
-        <w:rPr>
-          <w:rStyle w:val="Gl"/>
-        </w:rPr>
-        <w:t>3 bit sola dairesel döndürülür (</w:t>
+        <w:spacing w:before="100" w:beforeAutospacing="1" w:after="100" w:afterAutospacing="1" w:line="240" w:lineRule="auto"/>
+        <w:rPr>
+          <w:rFonts w:ascii="Times New Roman" w:eastAsia="Times New Roman" w:hAnsi="Times New Roman" w:cs="Times New Roman"/>
+          <w:sz w:val="24"/>
+          <w:szCs w:val="24"/>
+          <w:lang w:eastAsia="tr-TR"/>
+        </w:rPr>
+      </w:pPr>
+      <w:r>
+        <w:rPr>
+          <w:rFonts w:ascii="Times New Roman" w:eastAsia="Times New Roman" w:hAnsi="Times New Roman" w:cs="Times New Roman"/>
+          <w:b/>
+          <w:bCs/>
+          <w:sz w:val="24"/>
+          <w:szCs w:val="24"/>
+          <w:lang w:eastAsia="tr-TR"/>
+        </w:rPr>
+        <w:t>Anahtar Karıştırma (</w:t>
       </w:r>
       <w:proofErr w:type="spellStart"/>
       <w:r>
         <w:rPr>
-          <w:rStyle w:val="Gl"/>
-        </w:rPr>
-        <w:t>rotate</w:t>
+          <w:rFonts w:ascii="Times New Roman" w:eastAsia="Times New Roman" w:hAnsi="Times New Roman" w:cs="Times New Roman"/>
+          <w:b/>
+          <w:bCs/>
+          <w:sz w:val="24"/>
+          <w:szCs w:val="24"/>
+          <w:lang w:eastAsia="tr-TR"/>
+        </w:rPr>
+        <w:t>AddRoundKey</w:t>
       </w:r>
       <w:proofErr w:type="spellEnd"/>
       <w:r>
         <w:rPr>
-          <w:rStyle w:val="Gl"/>
-        </w:rPr>
-        <w:t xml:space="preserve"> </w:t>
-      </w:r>
-      <w:proofErr w:type="spellStart"/>
-      <w:r>
-        <w:rPr>
-          <w:rStyle w:val="Gl"/>
-        </w:rPr>
-        <w:t>left</w:t>
-      </w:r>
-      <w:proofErr w:type="spellEnd"/>
-      <w:r>
-        <w:rPr>
-          <w:rStyle w:val="Gl"/>
-        </w:rPr>
-        <w:t xml:space="preserve"> 3)</w:t>
-      </w:r>
-    </w:p>
-    <w:p>
-      <w:pPr>
-        <w:pStyle w:val="NormalWeb"/>
+          <w:rFonts w:ascii="Times New Roman" w:eastAsia="Times New Roman" w:hAnsi="Times New Roman" w:cs="Times New Roman"/>
+          <w:b/>
+          <w:bCs/>
+          <w:sz w:val="24"/>
+          <w:szCs w:val="24"/>
+          <w:lang w:eastAsia="tr-TR"/>
+        </w:rPr>
+        <w:t>):</w:t>
+      </w:r>
+      <w:r>
+        <w:rPr>
+          <w:rFonts w:ascii="Times New Roman" w:eastAsia="Times New Roman" w:hAnsi="Times New Roman" w:cs="Times New Roman"/>
+          <w:sz w:val="24"/>
+          <w:szCs w:val="24"/>
+          <w:lang w:eastAsia="tr-TR"/>
+        </w:rPr>
+        <w:t xml:space="preserve"> Tur anahtarının mevcut durum ile XOR işlemi</w:t>
+      </w:r>
+    </w:p>
+    <w:p>
+      <w:pPr>
         <w:numPr>
           <w:ilvl w:val="0"/>
-          <w:numId w:val="18"/>
+          <w:numId w:val="24"/>
         </w:numPr>
-      </w:pPr>
-      <w:r>
-        <w:t xml:space="preserve">Her </w:t>
+        <w:spacing w:before="100" w:beforeAutospacing="1" w:after="100" w:afterAutospacing="1" w:line="240" w:lineRule="auto"/>
+        <w:rPr>
+          <w:rFonts w:ascii="Times New Roman" w:eastAsia="Times New Roman" w:hAnsi="Times New Roman" w:cs="Times New Roman"/>
+          <w:sz w:val="24"/>
+          <w:szCs w:val="24"/>
+          <w:lang w:eastAsia="tr-TR"/>
+        </w:rPr>
+      </w:pPr>
+      <w:r>
+        <w:rPr>
+          <w:rFonts w:ascii="Times New Roman" w:eastAsia="Times New Roman" w:hAnsi="Times New Roman" w:cs="Times New Roman"/>
+          <w:b/>
+          <w:bCs/>
+          <w:sz w:val="24"/>
+          <w:szCs w:val="24"/>
+          <w:lang w:eastAsia="tr-TR"/>
+        </w:rPr>
+        <w:t>İkame Katmanı (</w:t>
       </w:r>
       <w:proofErr w:type="spellStart"/>
       <w:r>
-        <w:t>byte’a</w:t>
+        <w:rPr>
+          <w:rFonts w:ascii="Times New Roman" w:eastAsia="Times New Roman" w:hAnsi="Times New Roman" w:cs="Times New Roman"/>
+          <w:b/>
+          <w:bCs/>
+          <w:sz w:val="24"/>
+          <w:szCs w:val="24"/>
+          <w:lang w:eastAsia="tr-TR"/>
+        </w:rPr>
+        <w:t>SubBytes</w:t>
       </w:r>
       <w:proofErr w:type="spellEnd"/>
       <w:r>
-        <w:t xml:space="preserve"> tur numarası XOR uygulanır (i+1)</w:t>
-      </w:r>
-    </w:p>
-    <w:p>
-      <w:pPr>
-        <w:pStyle w:val="NormalWeb"/>
+        <w:rPr>
+          <w:rFonts w:ascii="Times New Roman" w:eastAsia="Times New Roman" w:hAnsi="Times New Roman" w:cs="Times New Roman"/>
+          <w:b/>
+          <w:bCs/>
+          <w:sz w:val="24"/>
+          <w:szCs w:val="24"/>
+          <w:lang w:eastAsia="tr-TR"/>
+        </w:rPr>
+        <w:t>):</w:t>
+      </w:r>
+      <w:r>
+        <w:rPr>
+          <w:rFonts w:ascii="Times New Roman" w:eastAsia="Times New Roman" w:hAnsi="Times New Roman" w:cs="Times New Roman"/>
+          <w:sz w:val="24"/>
+          <w:szCs w:val="24"/>
+          <w:lang w:eastAsia="tr-TR"/>
+        </w:rPr>
+        <w:t xml:space="preserve"> Matematiksel bir fonksiyon ile gerçekleştirilen S-Box benzeri dönüşüm</w:t>
+      </w:r>
+    </w:p>
+    <w:p>
+      <w:pPr>
         <w:numPr>
           <w:ilvl w:val="0"/>
-          <w:numId w:val="18"/>
+          <w:numId w:val="24"/>
         </w:numPr>
-      </w:pPr>
-      <w:r>
-        <w:t>Toplam 10 tur anahtarı üretilir.</w:t>
-      </w:r>
-    </w:p>
-    <w:p>
-      <w:pPr>
-        <w:pStyle w:val="NormalWeb"/>
-      </w:pPr>
-      <w:r>
-        <w:rPr>
-          <w:rStyle w:val="Gl"/>
-        </w:rPr>
-        <w:t>Tur Yapısı:</w:t>
-      </w:r>
-    </w:p>
-    <w:p>
-      <w:pPr>
-        <w:pStyle w:val="NormalWeb"/>
+        <w:spacing w:before="100" w:beforeAutospacing="1" w:after="100" w:afterAutospacing="1" w:line="240" w:lineRule="auto"/>
+        <w:rPr>
+          <w:rFonts w:ascii="Times New Roman" w:eastAsia="Times New Roman" w:hAnsi="Times New Roman" w:cs="Times New Roman"/>
+          <w:sz w:val="24"/>
+          <w:szCs w:val="24"/>
+          <w:lang w:eastAsia="tr-TR"/>
+        </w:rPr>
+      </w:pPr>
+      <w:proofErr w:type="spellStart"/>
+      <w:r>
+        <w:rPr>
+          <w:rFonts w:ascii="Times New Roman" w:eastAsia="Times New Roman" w:hAnsi="Times New Roman" w:cs="Times New Roman"/>
+          <w:b/>
+          <w:bCs/>
+          <w:sz w:val="24"/>
+          <w:szCs w:val="24"/>
+          <w:lang w:eastAsia="tr-TR"/>
+        </w:rPr>
+        <w:t>Permütasyon</w:t>
+      </w:r>
+      <w:proofErr w:type="spellEnd"/>
+      <w:r>
+        <w:rPr>
+          <w:rFonts w:ascii="Times New Roman" w:eastAsia="Times New Roman" w:hAnsi="Times New Roman" w:cs="Times New Roman"/>
+          <w:b/>
+          <w:bCs/>
+          <w:sz w:val="24"/>
+          <w:szCs w:val="24"/>
+          <w:lang w:eastAsia="tr-TR"/>
+        </w:rPr>
+        <w:t xml:space="preserve"> Katmanı (</w:t>
+      </w:r>
+      <w:proofErr w:type="spellStart"/>
+      <w:r>
+        <w:rPr>
+          <w:rFonts w:ascii="Times New Roman" w:eastAsia="Times New Roman" w:hAnsi="Times New Roman" w:cs="Times New Roman"/>
+          <w:b/>
+          <w:bCs/>
+          <w:sz w:val="24"/>
+          <w:szCs w:val="24"/>
+          <w:lang w:eastAsia="tr-TR"/>
+        </w:rPr>
+        <w:t>ShiftRows</w:t>
+      </w:r>
+      <w:proofErr w:type="spellEnd"/>
+      <w:r>
+        <w:rPr>
+          <w:rFonts w:ascii="Times New Roman" w:eastAsia="Times New Roman" w:hAnsi="Times New Roman" w:cs="Times New Roman"/>
+          <w:b/>
+          <w:bCs/>
+          <w:sz w:val="24"/>
+          <w:szCs w:val="24"/>
+          <w:lang w:eastAsia="tr-TR"/>
+        </w:rPr>
+        <w:t>):</w:t>
+      </w:r>
+      <w:r>
+        <w:rPr>
+          <w:rFonts w:ascii="Times New Roman" w:eastAsia="Times New Roman" w:hAnsi="Times New Roman" w:cs="Times New Roman"/>
+          <w:sz w:val="24"/>
+          <w:szCs w:val="24"/>
+          <w:lang w:eastAsia="tr-TR"/>
+        </w:rPr>
+        <w:t xml:space="preserve"> </w:t>
+      </w:r>
+      <w:proofErr w:type="spellStart"/>
+      <w:r>
+        <w:rPr>
+          <w:rFonts w:ascii="Times New Roman" w:eastAsia="Times New Roman" w:hAnsi="Times New Roman" w:cs="Times New Roman"/>
+          <w:sz w:val="24"/>
+          <w:szCs w:val="24"/>
+          <w:lang w:eastAsia="tr-TR"/>
+        </w:rPr>
+        <w:t>Byte</w:t>
+      </w:r>
+      <w:proofErr w:type="spellEnd"/>
+      <w:r>
+        <w:rPr>
+          <w:rFonts w:ascii="Times New Roman" w:eastAsia="Times New Roman" w:hAnsi="Times New Roman" w:cs="Times New Roman"/>
+          <w:sz w:val="24"/>
+          <w:szCs w:val="24"/>
+          <w:lang w:eastAsia="tr-TR"/>
+        </w:rPr>
+        <w:t xml:space="preserve"> seviyesinde satır kaydırma işlemi</w:t>
+      </w:r>
+    </w:p>
+    <w:p>
+      <w:pPr>
+        <w:spacing w:before="100" w:beforeAutospacing="1" w:after="100" w:afterAutospacing="1" w:line="240" w:lineRule="auto"/>
+        <w:rPr>
+          <w:rFonts w:ascii="Times New Roman" w:eastAsia="Times New Roman" w:hAnsi="Times New Roman" w:cs="Times New Roman"/>
+          <w:sz w:val="24"/>
+          <w:szCs w:val="24"/>
+          <w:lang w:eastAsia="tr-TR"/>
+        </w:rPr>
+      </w:pPr>
+      <w:r>
+        <w:rPr>
+          <w:rFonts w:ascii="Times New Roman" w:eastAsia="Times New Roman" w:hAnsi="Times New Roman" w:cs="Times New Roman"/>
+          <w:sz w:val="24"/>
+          <w:szCs w:val="24"/>
+          <w:lang w:eastAsia="tr-TR"/>
+        </w:rPr>
+        <w:t xml:space="preserve">Bu yapı, modern blok şifrelerde kullanılan temel </w:t>
+      </w:r>
+      <w:proofErr w:type="spellStart"/>
+      <w:r>
+        <w:rPr>
+          <w:rFonts w:ascii="Times New Roman" w:eastAsia="Times New Roman" w:hAnsi="Times New Roman" w:cs="Times New Roman"/>
+          <w:sz w:val="24"/>
+          <w:szCs w:val="24"/>
+          <w:lang w:eastAsia="tr-TR"/>
+        </w:rPr>
+        <w:t>kriptografik</w:t>
+      </w:r>
+      <w:proofErr w:type="spellEnd"/>
+      <w:r>
+        <w:rPr>
+          <w:rFonts w:ascii="Times New Roman" w:eastAsia="Times New Roman" w:hAnsi="Times New Roman" w:cs="Times New Roman"/>
+          <w:sz w:val="24"/>
+          <w:szCs w:val="24"/>
+          <w:lang w:eastAsia="tr-TR"/>
+        </w:rPr>
+        <w:t xml:space="preserve"> prensipleri (karıştırma ve yayılım) hedeflemektedir.</w:t>
+      </w:r>
+    </w:p>
+    <w:p>
+      <w:pPr>
+        <w:spacing w:after="0" w:line="240" w:lineRule="auto"/>
+        <w:rPr>
+          <w:rFonts w:ascii="Times New Roman" w:eastAsia="Times New Roman" w:hAnsi="Times New Roman" w:cs="Times New Roman"/>
+          <w:sz w:val="24"/>
+          <w:szCs w:val="24"/>
+          <w:lang w:eastAsia="tr-TR"/>
+        </w:rPr>
+      </w:pPr>
+      <w:r>
+        <w:rPr>
+          <w:rFonts w:ascii="Times New Roman" w:eastAsia="Times New Roman" w:hAnsi="Times New Roman" w:cs="Times New Roman"/>
+          <w:sz w:val="24"/>
+          <w:szCs w:val="24"/>
+          <w:lang w:eastAsia="tr-TR"/>
+        </w:rPr>
+        <w:pict>
+          <v:rect id="_x0000_i1034" style="width:0;height:1.5pt" o:hralign="center" o:hrstd="t" o:hr="t" fillcolor="#a0a0a0" stroked="f"/>
+        </w:pict>
+      </w:r>
+    </w:p>
+    <w:p>
+      <w:pPr>
+        <w:spacing w:before="100" w:beforeAutospacing="1" w:after="100" w:afterAutospacing="1" w:line="240" w:lineRule="auto"/>
+        <w:outlineLvl w:val="1"/>
+        <w:rPr>
+          <w:rFonts w:ascii="Times New Roman" w:eastAsia="Times New Roman" w:hAnsi="Times New Roman" w:cs="Times New Roman"/>
+          <w:b/>
+          <w:bCs/>
+          <w:sz w:val="36"/>
+          <w:szCs w:val="36"/>
+          <w:lang w:eastAsia="tr-TR"/>
+        </w:rPr>
+      </w:pPr>
+      <w:r>
+        <w:rPr>
+          <w:rFonts w:ascii="Times New Roman" w:eastAsia="Times New Roman" w:hAnsi="Times New Roman" w:cs="Times New Roman"/>
+          <w:b/>
+          <w:bCs/>
+          <w:sz w:val="36"/>
+          <w:szCs w:val="36"/>
+          <w:lang w:eastAsia="tr-TR"/>
+        </w:rPr>
+        <w:lastRenderedPageBreak/>
+        <w:t>Saldırı Yöntemi</w:t>
+      </w:r>
+    </w:p>
+    <w:p>
+      <w:pPr>
+        <w:spacing w:before="100" w:beforeAutospacing="1" w:after="100" w:afterAutospacing="1" w:line="240" w:lineRule="auto"/>
+        <w:rPr>
+          <w:rFonts w:ascii="Times New Roman" w:eastAsia="Times New Roman" w:hAnsi="Times New Roman" w:cs="Times New Roman"/>
+          <w:sz w:val="24"/>
+          <w:szCs w:val="24"/>
+          <w:lang w:eastAsia="tr-TR"/>
+        </w:rPr>
+      </w:pPr>
+      <w:r>
+        <w:rPr>
+          <w:rFonts w:ascii="Times New Roman" w:eastAsia="Times New Roman" w:hAnsi="Times New Roman" w:cs="Times New Roman"/>
+          <w:b/>
+          <w:bCs/>
+          <w:sz w:val="24"/>
+          <w:szCs w:val="24"/>
+          <w:lang w:eastAsia="tr-TR"/>
+        </w:rPr>
+        <w:t>Uygulanan Yöntem:</w:t>
+      </w:r>
+      <w:r>
+        <w:rPr>
+          <w:rFonts w:ascii="Times New Roman" w:eastAsia="Times New Roman" w:hAnsi="Times New Roman" w:cs="Times New Roman"/>
+          <w:sz w:val="24"/>
+          <w:szCs w:val="24"/>
+          <w:lang w:eastAsia="tr-TR"/>
+        </w:rPr>
+        <w:t xml:space="preserve"> Brute Force (Kaba Kuvvet / Sözlük Saldırısı)</w:t>
+      </w:r>
+    </w:p>
+    <w:p>
+      <w:pPr>
+        <w:spacing w:before="100" w:beforeAutospacing="1" w:after="100" w:afterAutospacing="1" w:line="240" w:lineRule="auto"/>
+        <w:rPr>
+          <w:rFonts w:ascii="Times New Roman" w:eastAsia="Times New Roman" w:hAnsi="Times New Roman" w:cs="Times New Roman"/>
+          <w:sz w:val="24"/>
+          <w:szCs w:val="24"/>
+          <w:lang w:eastAsia="tr-TR"/>
+        </w:rPr>
+      </w:pPr>
+      <w:r>
+        <w:rPr>
+          <w:rFonts w:ascii="Times New Roman" w:eastAsia="Times New Roman" w:hAnsi="Times New Roman" w:cs="Times New Roman"/>
+          <w:b/>
+          <w:bCs/>
+          <w:sz w:val="24"/>
+          <w:szCs w:val="24"/>
+          <w:lang w:eastAsia="tr-TR"/>
+        </w:rPr>
+        <w:t>Seçilme Nedeni:</w:t>
+      </w:r>
+      <w:r>
+        <w:rPr>
+          <w:rFonts w:ascii="Times New Roman" w:eastAsia="Times New Roman" w:hAnsi="Times New Roman" w:cs="Times New Roman"/>
+          <w:sz w:val="24"/>
+          <w:szCs w:val="24"/>
+          <w:lang w:eastAsia="tr-TR"/>
+        </w:rPr>
+        <w:br/>
+        <w:t xml:space="preserve">Algoritmanın </w:t>
+      </w:r>
+      <w:proofErr w:type="gramStart"/>
+      <w:r>
+        <w:rPr>
+          <w:rFonts w:ascii="Times New Roman" w:eastAsia="Times New Roman" w:hAnsi="Times New Roman" w:cs="Times New Roman"/>
+          <w:sz w:val="24"/>
+          <w:szCs w:val="24"/>
+          <w:lang w:eastAsia="tr-TR"/>
+        </w:rPr>
+        <w:t>iç yapısı</w:t>
+      </w:r>
+      <w:proofErr w:type="gramEnd"/>
+      <w:r>
+        <w:rPr>
+          <w:rFonts w:ascii="Times New Roman" w:eastAsia="Times New Roman" w:hAnsi="Times New Roman" w:cs="Times New Roman"/>
+          <w:sz w:val="24"/>
+          <w:szCs w:val="24"/>
+          <w:lang w:eastAsia="tr-TR"/>
+        </w:rPr>
+        <w:t xml:space="preserve"> matematiksel olarak karmaşık ve çok turlu olmasına rağmen, yapılan inceleme sonucunda </w:t>
+      </w:r>
+      <w:r>
+        <w:rPr>
+          <w:rFonts w:ascii="Times New Roman" w:eastAsia="Times New Roman" w:hAnsi="Times New Roman" w:cs="Times New Roman"/>
+          <w:b/>
+          <w:bCs/>
+          <w:sz w:val="24"/>
+          <w:szCs w:val="24"/>
+          <w:lang w:eastAsia="tr-TR"/>
+        </w:rPr>
+        <w:t>anahtar üretiminde kullanılan parola politikasının</w:t>
+      </w:r>
+      <w:r>
+        <w:rPr>
+          <w:rFonts w:ascii="Times New Roman" w:eastAsia="Times New Roman" w:hAnsi="Times New Roman" w:cs="Times New Roman"/>
+          <w:sz w:val="24"/>
+          <w:szCs w:val="24"/>
+          <w:lang w:eastAsia="tr-TR"/>
+        </w:rPr>
+        <w:t xml:space="preserve"> sadece </w:t>
+      </w:r>
+      <w:r>
+        <w:rPr>
+          <w:rFonts w:ascii="Times New Roman" w:eastAsia="Times New Roman" w:hAnsi="Times New Roman" w:cs="Times New Roman"/>
+          <w:b/>
+          <w:bCs/>
+          <w:sz w:val="24"/>
+          <w:szCs w:val="24"/>
+          <w:lang w:eastAsia="tr-TR"/>
+        </w:rPr>
+        <w:t>4 haneli sayısal PIN (0000–9999)</w:t>
+      </w:r>
+      <w:r>
+        <w:rPr>
+          <w:rFonts w:ascii="Times New Roman" w:eastAsia="Times New Roman" w:hAnsi="Times New Roman" w:cs="Times New Roman"/>
+          <w:sz w:val="24"/>
+          <w:szCs w:val="24"/>
+          <w:lang w:eastAsia="tr-TR"/>
+        </w:rPr>
+        <w:t xml:space="preserve"> ile sınırlandırıldığı tespit edilmiştir.</w:t>
+      </w:r>
+    </w:p>
+    <w:p>
+      <w:pPr>
+        <w:spacing w:before="100" w:beforeAutospacing="1" w:after="100" w:afterAutospacing="1" w:line="240" w:lineRule="auto"/>
+        <w:rPr>
+          <w:rFonts w:ascii="Times New Roman" w:eastAsia="Times New Roman" w:hAnsi="Times New Roman" w:cs="Times New Roman"/>
+          <w:sz w:val="24"/>
+          <w:szCs w:val="24"/>
+          <w:lang w:eastAsia="tr-TR"/>
+        </w:rPr>
+      </w:pPr>
+      <w:r>
+        <w:rPr>
+          <w:rFonts w:ascii="Times New Roman" w:eastAsia="Times New Roman" w:hAnsi="Times New Roman" w:cs="Times New Roman"/>
+          <w:sz w:val="24"/>
+          <w:szCs w:val="24"/>
+          <w:lang w:eastAsia="tr-TR"/>
+        </w:rPr>
+        <w:t xml:space="preserve">Bu durum, toplam anahtar uzayını yalnızca </w:t>
+      </w:r>
+      <w:r>
+        <w:rPr>
+          <w:rFonts w:ascii="Times New Roman" w:eastAsia="Times New Roman" w:hAnsi="Times New Roman" w:cs="Times New Roman"/>
+          <w:b/>
+          <w:bCs/>
+          <w:sz w:val="24"/>
+          <w:szCs w:val="24"/>
+          <w:lang w:eastAsia="tr-TR"/>
+        </w:rPr>
+        <w:t>10.000 olasılığa</w:t>
+      </w:r>
+      <w:r>
+        <w:rPr>
+          <w:rFonts w:ascii="Times New Roman" w:eastAsia="Times New Roman" w:hAnsi="Times New Roman" w:cs="Times New Roman"/>
+          <w:sz w:val="24"/>
+          <w:szCs w:val="24"/>
+          <w:lang w:eastAsia="tr-TR"/>
+        </w:rPr>
+        <w:t xml:space="preserve"> düşürmektedir. Bu kadar küçük bir anahtar uzayı için en etkili ve kesin sonuç veren yöntem, tüm olası anahtarların sırayla denenmesi olan </w:t>
+      </w:r>
+      <w:proofErr w:type="spellStart"/>
+      <w:r>
+        <w:rPr>
+          <w:rFonts w:ascii="Times New Roman" w:eastAsia="Times New Roman" w:hAnsi="Times New Roman" w:cs="Times New Roman"/>
+          <w:b/>
+          <w:bCs/>
+          <w:sz w:val="24"/>
+          <w:szCs w:val="24"/>
+          <w:lang w:eastAsia="tr-TR"/>
+        </w:rPr>
+        <w:t>brute</w:t>
+      </w:r>
+      <w:proofErr w:type="spellEnd"/>
+      <w:r>
+        <w:rPr>
+          <w:rFonts w:ascii="Times New Roman" w:eastAsia="Times New Roman" w:hAnsi="Times New Roman" w:cs="Times New Roman"/>
+          <w:b/>
+          <w:bCs/>
+          <w:sz w:val="24"/>
+          <w:szCs w:val="24"/>
+          <w:lang w:eastAsia="tr-TR"/>
+        </w:rPr>
+        <w:t xml:space="preserve"> </w:t>
+      </w:r>
+      <w:proofErr w:type="spellStart"/>
+      <w:r>
+        <w:rPr>
+          <w:rFonts w:ascii="Times New Roman" w:eastAsia="Times New Roman" w:hAnsi="Times New Roman" w:cs="Times New Roman"/>
+          <w:b/>
+          <w:bCs/>
+          <w:sz w:val="24"/>
+          <w:szCs w:val="24"/>
+          <w:lang w:eastAsia="tr-TR"/>
+        </w:rPr>
+        <w:t>force</w:t>
+      </w:r>
+      <w:proofErr w:type="spellEnd"/>
+      <w:r>
+        <w:rPr>
+          <w:rFonts w:ascii="Times New Roman" w:eastAsia="Times New Roman" w:hAnsi="Times New Roman" w:cs="Times New Roman"/>
+          <w:b/>
+          <w:bCs/>
+          <w:sz w:val="24"/>
+          <w:szCs w:val="24"/>
+          <w:lang w:eastAsia="tr-TR"/>
+        </w:rPr>
+        <w:t xml:space="preserve"> saldırısı</w:t>
+      </w:r>
+      <w:r>
+        <w:rPr>
+          <w:rFonts w:ascii="Times New Roman" w:eastAsia="Times New Roman" w:hAnsi="Times New Roman" w:cs="Times New Roman"/>
+          <w:sz w:val="24"/>
+          <w:szCs w:val="24"/>
+          <w:lang w:eastAsia="tr-TR"/>
+        </w:rPr>
+        <w:t>dır.</w:t>
+      </w:r>
+    </w:p>
+    <w:p>
+      <w:pPr>
+        <w:spacing w:after="0" w:line="240" w:lineRule="auto"/>
+        <w:rPr>
+          <w:rFonts w:ascii="Times New Roman" w:eastAsia="Times New Roman" w:hAnsi="Times New Roman" w:cs="Times New Roman"/>
+          <w:sz w:val="24"/>
+          <w:szCs w:val="24"/>
+          <w:lang w:eastAsia="tr-TR"/>
+        </w:rPr>
+      </w:pPr>
+      <w:r>
+        <w:rPr>
+          <w:rFonts w:ascii="Times New Roman" w:eastAsia="Times New Roman" w:hAnsi="Times New Roman" w:cs="Times New Roman"/>
+          <w:sz w:val="24"/>
+          <w:szCs w:val="24"/>
+          <w:lang w:eastAsia="tr-TR"/>
+        </w:rPr>
+        <w:pict>
+          <v:rect id="_x0000_i1035" style="width:0;height:1.5pt" o:hralign="center" o:hrstd="t" o:hr="t" fillcolor="#a0a0a0" stroked="f"/>
+        </w:pict>
+      </w:r>
+    </w:p>
+    <w:p>
+      <w:pPr>
+        <w:spacing w:before="100" w:beforeAutospacing="1" w:after="100" w:afterAutospacing="1" w:line="240" w:lineRule="auto"/>
+        <w:outlineLvl w:val="1"/>
+        <w:rPr>
+          <w:rFonts w:ascii="Times New Roman" w:eastAsia="Times New Roman" w:hAnsi="Times New Roman" w:cs="Times New Roman"/>
+          <w:b/>
+          <w:bCs/>
+          <w:sz w:val="36"/>
+          <w:szCs w:val="36"/>
+          <w:lang w:eastAsia="tr-TR"/>
+        </w:rPr>
+      </w:pPr>
+      <w:r>
+        <w:rPr>
+          <w:rFonts w:ascii="Times New Roman" w:eastAsia="Times New Roman" w:hAnsi="Times New Roman" w:cs="Times New Roman"/>
+          <w:b/>
+          <w:bCs/>
+          <w:sz w:val="36"/>
+          <w:szCs w:val="36"/>
+          <w:lang w:eastAsia="tr-TR"/>
+        </w:rPr>
+        <w:t>Adım Adım Analiz</w:t>
+      </w:r>
+    </w:p>
+    <w:p>
+      <w:pPr>
         <w:numPr>
           <w:ilvl w:val="0"/>
-          <w:numId w:val="19"/>
+          <w:numId w:val="25"/>
         </w:numPr>
-      </w:pPr>
-      <w:proofErr w:type="spellStart"/>
-      <w:r>
-        <w:rPr>
-          <w:rStyle w:val="Gl"/>
-        </w:rPr>
-        <w:t>AddRoundKey</w:t>
-      </w:r>
-      <w:proofErr w:type="spellEnd"/>
-      <w:r>
-        <w:rPr>
-          <w:rStyle w:val="Gl"/>
-        </w:rPr>
-        <w:t>:</w:t>
-      </w:r>
-      <w:r>
-        <w:t xml:space="preserve"> </w:t>
-      </w:r>
-      <w:proofErr w:type="spellStart"/>
-      <w:r>
-        <w:t>state</w:t>
-      </w:r>
-      <w:proofErr w:type="spellEnd"/>
-      <w:r>
-        <w:t xml:space="preserve">[j] ^= </w:t>
-      </w:r>
-      <w:proofErr w:type="spellStart"/>
-      <w:r>
-        <w:t>round_key</w:t>
-      </w:r>
-      <w:proofErr w:type="spellEnd"/>
-      <w:r>
-        <w:t>[j]</w:t>
-      </w:r>
-    </w:p>
-    <w:p>
-      <w:pPr>
-        <w:pStyle w:val="NormalWeb"/>
+        <w:spacing w:before="100" w:beforeAutospacing="1" w:after="100" w:afterAutospacing="1" w:line="240" w:lineRule="auto"/>
+        <w:rPr>
+          <w:rFonts w:ascii="Times New Roman" w:eastAsia="Times New Roman" w:hAnsi="Times New Roman" w:cs="Times New Roman"/>
+          <w:sz w:val="24"/>
+          <w:szCs w:val="24"/>
+          <w:lang w:eastAsia="tr-TR"/>
+        </w:rPr>
+      </w:pPr>
+      <w:r>
+        <w:rPr>
+          <w:rFonts w:ascii="Times New Roman" w:eastAsia="Times New Roman" w:hAnsi="Times New Roman" w:cs="Times New Roman"/>
+          <w:b/>
+          <w:bCs/>
+          <w:sz w:val="24"/>
+          <w:szCs w:val="24"/>
+          <w:lang w:eastAsia="tr-TR"/>
+        </w:rPr>
+        <w:t>Hazırlık Aşaması:</w:t>
+      </w:r>
+      <w:r>
+        <w:rPr>
+          <w:rFonts w:ascii="Times New Roman" w:eastAsia="Times New Roman" w:hAnsi="Times New Roman" w:cs="Times New Roman"/>
+          <w:sz w:val="24"/>
+          <w:szCs w:val="24"/>
+          <w:lang w:eastAsia="tr-TR"/>
+        </w:rPr>
+        <w:br/>
+        <w:t>Akran tarafından sağlanan şifreli hedef veri (meydan okuma mesajı) elde edilmiştir.</w:t>
+      </w:r>
+    </w:p>
+    <w:p>
+      <w:pPr>
         <w:numPr>
           <w:ilvl w:val="0"/>
-          <w:numId w:val="19"/>
+          <w:numId w:val="25"/>
         </w:numPr>
-      </w:pPr>
+        <w:spacing w:before="100" w:beforeAutospacing="1" w:after="100" w:afterAutospacing="1" w:line="240" w:lineRule="auto"/>
+        <w:rPr>
+          <w:rFonts w:ascii="Times New Roman" w:eastAsia="Times New Roman" w:hAnsi="Times New Roman" w:cs="Times New Roman"/>
+          <w:sz w:val="24"/>
+          <w:szCs w:val="24"/>
+          <w:lang w:eastAsia="tr-TR"/>
+        </w:rPr>
+      </w:pPr>
+      <w:r>
+        <w:rPr>
+          <w:rFonts w:ascii="Times New Roman" w:eastAsia="Times New Roman" w:hAnsi="Times New Roman" w:cs="Times New Roman"/>
+          <w:b/>
+          <w:bCs/>
+          <w:sz w:val="24"/>
+          <w:szCs w:val="24"/>
+          <w:lang w:eastAsia="tr-TR"/>
+        </w:rPr>
+        <w:t>Araç Geliştirme:</w:t>
+      </w:r>
+      <w:r>
+        <w:rPr>
+          <w:rFonts w:ascii="Times New Roman" w:eastAsia="Times New Roman" w:hAnsi="Times New Roman" w:cs="Times New Roman"/>
+          <w:sz w:val="24"/>
+          <w:szCs w:val="24"/>
+          <w:lang w:eastAsia="tr-TR"/>
+        </w:rPr>
+        <w:br/>
+      </w:r>
       <w:proofErr w:type="spellStart"/>
       <w:r>
         <w:rPr>
-          <w:rStyle w:val="Gl"/>
-        </w:rPr>
-        <w:t>SubBytes</w:t>
+          <w:rFonts w:ascii="Times New Roman" w:eastAsia="Times New Roman" w:hAnsi="Times New Roman" w:cs="Times New Roman"/>
+          <w:sz w:val="24"/>
+          <w:szCs w:val="24"/>
+          <w:lang w:eastAsia="tr-TR"/>
+        </w:rPr>
+        <w:t>Python</w:t>
       </w:r>
       <w:proofErr w:type="spellEnd"/>
       <w:r>
         <w:rPr>
-          <w:rStyle w:val="Gl"/>
-        </w:rPr>
-        <w:t>:</w:t>
-      </w:r>
-      <w:r>
+          <w:rFonts w:ascii="Times New Roman" w:eastAsia="Times New Roman" w:hAnsi="Times New Roman" w:cs="Times New Roman"/>
+          <w:sz w:val="24"/>
+          <w:szCs w:val="24"/>
+          <w:lang w:eastAsia="tr-TR"/>
+        </w:rPr>
+        <w:t xml:space="preserve"> programlama dili kullanılarak </w:t>
+      </w:r>
+      <w:r>
+        <w:rPr>
+          <w:rFonts w:ascii="Courier New" w:eastAsia="Times New Roman" w:hAnsi="Courier New" w:cs="Courier New"/>
+          <w:sz w:val="20"/>
+          <w:szCs w:val="20"/>
+          <w:lang w:eastAsia="tr-TR"/>
+        </w:rPr>
+        <w:t>Kale128_</w:t>
+      </w:r>
+      <w:proofErr w:type="gramStart"/>
+      <w:r>
+        <w:rPr>
+          <w:rFonts w:ascii="Courier New" w:eastAsia="Times New Roman" w:hAnsi="Courier New" w:cs="Courier New"/>
+          <w:sz w:val="20"/>
+          <w:szCs w:val="20"/>
+          <w:lang w:eastAsia="tr-TR"/>
+        </w:rPr>
+        <w:t>Saldiri.py</w:t>
+      </w:r>
+      <w:proofErr w:type="gramEnd"/>
+      <w:r>
+        <w:rPr>
+          <w:rFonts w:ascii="Times New Roman" w:eastAsia="Times New Roman" w:hAnsi="Times New Roman" w:cs="Times New Roman"/>
+          <w:sz w:val="24"/>
+          <w:szCs w:val="24"/>
+          <w:lang w:eastAsia="tr-TR"/>
+        </w:rPr>
+        <w:t xml:space="preserve"> adlı bir </w:t>
+      </w:r>
+      <w:proofErr w:type="spellStart"/>
+      <w:r>
+        <w:rPr>
+          <w:rFonts w:ascii="Times New Roman" w:eastAsia="Times New Roman" w:hAnsi="Times New Roman" w:cs="Times New Roman"/>
+          <w:sz w:val="24"/>
+          <w:szCs w:val="24"/>
+          <w:lang w:eastAsia="tr-TR"/>
+        </w:rPr>
+        <w:t>brute</w:t>
+      </w:r>
+      <w:proofErr w:type="spellEnd"/>
+      <w:r>
+        <w:rPr>
+          <w:rFonts w:ascii="Times New Roman" w:eastAsia="Times New Roman" w:hAnsi="Times New Roman" w:cs="Times New Roman"/>
+          <w:sz w:val="24"/>
+          <w:szCs w:val="24"/>
+          <w:lang w:eastAsia="tr-TR"/>
+        </w:rPr>
         <w:t xml:space="preserve"> </w:t>
       </w:r>
       <w:proofErr w:type="spellStart"/>
       <w:r>
-        <w:t>state</w:t>
+        <w:rPr>
+          <w:rFonts w:ascii="Times New Roman" w:eastAsia="Times New Roman" w:hAnsi="Times New Roman" w:cs="Times New Roman"/>
+          <w:sz w:val="24"/>
+          <w:szCs w:val="24"/>
+          <w:lang w:eastAsia="tr-TR"/>
+        </w:rPr>
+        <w:t>force</w:t>
       </w:r>
       <w:proofErr w:type="spellEnd"/>
       <w:r>
-        <w:t>[j] = (</w:t>
+        <w:rPr>
+          <w:rFonts w:ascii="Times New Roman" w:eastAsia="Times New Roman" w:hAnsi="Times New Roman" w:cs="Times New Roman"/>
+          <w:sz w:val="24"/>
+          <w:szCs w:val="24"/>
+          <w:lang w:eastAsia="tr-TR"/>
+        </w:rPr>
+        <w:t xml:space="preserve"> saldırı </w:t>
       </w:r>
       <w:proofErr w:type="spellStart"/>
       <w:r>
-        <w:t>state</w:t>
+        <w:rPr>
+          <w:rFonts w:ascii="Times New Roman" w:eastAsia="Times New Roman" w:hAnsi="Times New Roman" w:cs="Times New Roman"/>
+          <w:sz w:val="24"/>
+          <w:szCs w:val="24"/>
+          <w:lang w:eastAsia="tr-TR"/>
+        </w:rPr>
+        <w:t>script’i</w:t>
       </w:r>
       <w:proofErr w:type="spellEnd"/>
       <w:r>
-        <w:t xml:space="preserve">[j] * 5 + 13) </w:t>
-      </w:r>
-      <w:proofErr w:type="spellStart"/>
-      <w:r>
-        <w:t>mod</w:t>
-      </w:r>
-      <w:proofErr w:type="spellEnd"/>
-      <w:r>
-        <w:t xml:space="preserve"> 256</w:t>
-      </w:r>
-    </w:p>
-    <w:p>
-      <w:pPr>
-        <w:pStyle w:val="NormalWeb"/>
+        <w:rPr>
+          <w:rFonts w:ascii="Times New Roman" w:eastAsia="Times New Roman" w:hAnsi="Times New Roman" w:cs="Times New Roman"/>
+          <w:sz w:val="24"/>
+          <w:szCs w:val="24"/>
+          <w:lang w:eastAsia="tr-TR"/>
+        </w:rPr>
+        <w:t xml:space="preserve"> geliştirilmiştir.</w:t>
+      </w:r>
+    </w:p>
+    <w:p>
+      <w:pPr>
         <w:numPr>
           <w:ilvl w:val="0"/>
-          <w:numId w:val="19"/>
+          <w:numId w:val="25"/>
         </w:numPr>
-      </w:pPr>
+        <w:spacing w:before="100" w:beforeAutospacing="1" w:after="100" w:afterAutospacing="1" w:line="240" w:lineRule="auto"/>
+        <w:rPr>
+          <w:rFonts w:ascii="Times New Roman" w:eastAsia="Times New Roman" w:hAnsi="Times New Roman" w:cs="Times New Roman"/>
+          <w:sz w:val="24"/>
+          <w:szCs w:val="24"/>
+          <w:lang w:eastAsia="tr-TR"/>
+        </w:rPr>
+      </w:pPr>
+      <w:r>
+        <w:rPr>
+          <w:rFonts w:ascii="Times New Roman" w:eastAsia="Times New Roman" w:hAnsi="Times New Roman" w:cs="Times New Roman"/>
+          <w:b/>
+          <w:bCs/>
+          <w:sz w:val="24"/>
+          <w:szCs w:val="24"/>
+          <w:lang w:eastAsia="tr-TR"/>
+        </w:rPr>
+        <w:t>Saldırı Süreci:</w:t>
+      </w:r>
+      <w:r>
+        <w:rPr>
+          <w:rFonts w:ascii="Times New Roman" w:eastAsia="Times New Roman" w:hAnsi="Times New Roman" w:cs="Times New Roman"/>
+          <w:sz w:val="24"/>
+          <w:szCs w:val="24"/>
+          <w:lang w:eastAsia="tr-TR"/>
+        </w:rPr>
+        <w:br/>
+      </w:r>
       <w:proofErr w:type="spellStart"/>
       <w:r>
         <w:rPr>
-          <w:rStyle w:val="Gl"/>
-        </w:rPr>
-        <w:t>ShiftRows</w:t>
+          <w:rFonts w:ascii="Times New Roman" w:eastAsia="Times New Roman" w:hAnsi="Times New Roman" w:cs="Times New Roman"/>
+          <w:sz w:val="24"/>
+          <w:szCs w:val="24"/>
+          <w:lang w:eastAsia="tr-TR"/>
+        </w:rPr>
+        <w:t>Script</w:t>
       </w:r>
       <w:proofErr w:type="spellEnd"/>
       <w:r>
         <w:rPr>
-          <w:rStyle w:val="Gl"/>
-        </w:rPr>
-        <w:t>:</w:t>
-      </w:r>
-      <w:r>
-        <w:t xml:space="preserve"> AES benzeri satır kaydırma (1,2,3 sola)</w:t>
-      </w:r>
-    </w:p>
-    <w:p>
-      <w:r>
-        <w:pict>
-          <v:rect id="_x0000_i1030" style="width:0;height:1.5pt" o:hralign="center" o:hrstd="t" o:hr="t" fillcolor="#a0a0a0" stroked="f"/>
-        </w:pict>
-      </w:r>
-    </w:p>
-    <w:p>
-      <w:pPr>
-        <w:pStyle w:val="NormalWeb"/>
-      </w:pPr>
-      <w:r>
-        <w:rPr>
-          <w:rStyle w:val="Gl"/>
-        </w:rPr>
-        <w:lastRenderedPageBreak/>
-        <w:t>Uygulanan Saldırı:</w:t>
-      </w:r>
-      <w:r>
-        <w:t xml:space="preserve"> </w:t>
-      </w:r>
-      <w:r>
-        <w:rPr>
-          <w:rStyle w:val="Gl"/>
-        </w:rPr>
-        <w:t>Brute Force / Sözlük Saldırısı</w:t>
-      </w:r>
-      <w:r>
-        <w:t xml:space="preserve"> (Önerilen saldırı #3)</w:t>
-      </w:r>
-    </w:p>
-    <w:p>
-      <w:pPr>
-        <w:pStyle w:val="NormalWeb"/>
-      </w:pPr>
-      <w:r>
-        <w:rPr>
-          <w:rStyle w:val="Gl"/>
-        </w:rPr>
-        <w:t>Neden bu saldırı seçildi?</w:t>
-      </w:r>
-    </w:p>
-    <w:p>
-      <w:pPr>
-        <w:pStyle w:val="NormalWeb"/>
+          <w:rFonts w:ascii="Times New Roman" w:eastAsia="Times New Roman" w:hAnsi="Times New Roman" w:cs="Times New Roman"/>
+          <w:sz w:val="24"/>
+          <w:szCs w:val="24"/>
+          <w:lang w:eastAsia="tr-TR"/>
+        </w:rPr>
+        <w:t xml:space="preserve">, </w:t>
+      </w:r>
+      <w:r>
+        <w:rPr>
+          <w:rFonts w:ascii="Courier New" w:eastAsia="Times New Roman" w:hAnsi="Courier New" w:cs="Courier New"/>
+          <w:sz w:val="20"/>
+          <w:szCs w:val="20"/>
+          <w:lang w:eastAsia="tr-TR"/>
+        </w:rPr>
+        <w:t>0000</w:t>
+      </w:r>
+      <w:r>
+        <w:rPr>
+          <w:rFonts w:ascii="Times New Roman" w:eastAsia="Times New Roman" w:hAnsi="Times New Roman" w:cs="Times New Roman"/>
+          <w:sz w:val="24"/>
+          <w:szCs w:val="24"/>
+          <w:lang w:eastAsia="tr-TR"/>
+        </w:rPr>
+        <w:t xml:space="preserve"> ile </w:t>
+      </w:r>
+      <w:r>
+        <w:rPr>
+          <w:rFonts w:ascii="Courier New" w:eastAsia="Times New Roman" w:hAnsi="Courier New" w:cs="Courier New"/>
+          <w:sz w:val="20"/>
+          <w:szCs w:val="20"/>
+          <w:lang w:eastAsia="tr-TR"/>
+        </w:rPr>
+        <w:t>9999</w:t>
+      </w:r>
+      <w:r>
+        <w:rPr>
+          <w:rFonts w:ascii="Times New Roman" w:eastAsia="Times New Roman" w:hAnsi="Times New Roman" w:cs="Times New Roman"/>
+          <w:sz w:val="24"/>
+          <w:szCs w:val="24"/>
+          <w:lang w:eastAsia="tr-TR"/>
+        </w:rPr>
+        <w:t xml:space="preserve"> arasındaki tüm olası PIN değerlerini sırasıyla denemiştir.</w:t>
+      </w:r>
+      <w:r>
+        <w:rPr>
+          <w:rFonts w:ascii="Times New Roman" w:eastAsia="Times New Roman" w:hAnsi="Times New Roman" w:cs="Times New Roman"/>
+          <w:sz w:val="24"/>
+          <w:szCs w:val="24"/>
+          <w:lang w:eastAsia="tr-TR"/>
+        </w:rPr>
+        <w:br/>
+        <w:t>Her denemede ilgili PIN değeri anahtar olarak kullanılarak şifreli metin çözülmüştür.</w:t>
+      </w:r>
+    </w:p>
+    <w:p>
+      <w:pPr>
         <w:numPr>
           <w:ilvl w:val="0"/>
-          <w:numId w:val="20"/>
+          <w:numId w:val="25"/>
         </w:numPr>
-      </w:pPr>
-      <w:r>
-        <w:t xml:space="preserve">Challenge anahtarı bilerek </w:t>
-      </w:r>
-      <w:r>
-        <w:rPr>
-          <w:rStyle w:val="Gl"/>
-        </w:rPr>
-        <w:t>4 haneli parola</w:t>
-      </w:r>
-      <w:r>
-        <w:t xml:space="preserve"> olacak şekilde tasarlanmıştır (ör: </w:t>
-      </w:r>
-      <w:r>
-        <w:rPr>
-          <w:rStyle w:val="HTMLKodu"/>
-          <w:rFonts w:eastAsiaTheme="majorEastAsia"/>
-        </w:rPr>
-        <w:t>"2024"</w:t>
-      </w:r>
-      <w:r>
-        <w:t>).</w:t>
-      </w:r>
-    </w:p>
-    <w:p>
-      <w:pPr>
-        <w:pStyle w:val="NormalWeb"/>
+        <w:spacing w:before="100" w:beforeAutospacing="1" w:after="100" w:afterAutospacing="1" w:line="240" w:lineRule="auto"/>
+        <w:rPr>
+          <w:rFonts w:ascii="Times New Roman" w:eastAsia="Times New Roman" w:hAnsi="Times New Roman" w:cs="Times New Roman"/>
+          <w:sz w:val="24"/>
+          <w:szCs w:val="24"/>
+          <w:lang w:eastAsia="tr-TR"/>
+        </w:rPr>
+      </w:pPr>
+      <w:r>
+        <w:rPr>
+          <w:rFonts w:ascii="Times New Roman" w:eastAsia="Times New Roman" w:hAnsi="Times New Roman" w:cs="Times New Roman"/>
+          <w:b/>
+          <w:bCs/>
+          <w:sz w:val="24"/>
+          <w:szCs w:val="24"/>
+          <w:lang w:eastAsia="tr-TR"/>
+        </w:rPr>
+        <w:t>Doğrulama Mekanizması:</w:t>
+      </w:r>
+      <w:r>
+        <w:rPr>
+          <w:rFonts w:ascii="Times New Roman" w:eastAsia="Times New Roman" w:hAnsi="Times New Roman" w:cs="Times New Roman"/>
+          <w:sz w:val="24"/>
+          <w:szCs w:val="24"/>
+          <w:lang w:eastAsia="tr-TR"/>
+        </w:rPr>
+        <w:br/>
+        <w:t>Elde edilen çözüm çıktıları, anlamlı bir düz metin olup olmadığına göre kontrol edilmiştir.</w:t>
+      </w:r>
+      <w:r>
+        <w:rPr>
+          <w:rFonts w:ascii="Times New Roman" w:eastAsia="Times New Roman" w:hAnsi="Times New Roman" w:cs="Times New Roman"/>
+          <w:sz w:val="24"/>
+          <w:szCs w:val="24"/>
+          <w:lang w:eastAsia="tr-TR"/>
+        </w:rPr>
+        <w:br/>
+        <w:t xml:space="preserve">Özellikle çözüm metninde </w:t>
+      </w:r>
+      <w:r>
+        <w:rPr>
+          <w:rFonts w:ascii="Times New Roman" w:eastAsia="Times New Roman" w:hAnsi="Times New Roman" w:cs="Times New Roman"/>
+          <w:b/>
+          <w:bCs/>
+          <w:sz w:val="24"/>
+          <w:szCs w:val="24"/>
+          <w:lang w:eastAsia="tr-TR"/>
+        </w:rPr>
+        <w:t>“Tebrikler”</w:t>
+      </w:r>
+      <w:r>
+        <w:rPr>
+          <w:rFonts w:ascii="Times New Roman" w:eastAsia="Times New Roman" w:hAnsi="Times New Roman" w:cs="Times New Roman"/>
+          <w:sz w:val="24"/>
+          <w:szCs w:val="24"/>
+          <w:lang w:eastAsia="tr-TR"/>
+        </w:rPr>
+        <w:t xml:space="preserve"> ifadesinin bulunması, doğru anahtarın tespit edildiğini göstermiştir.</w:t>
+      </w:r>
+    </w:p>
+    <w:p>
+      <w:pPr>
+        <w:spacing w:after="0" w:line="240" w:lineRule="auto"/>
+        <w:rPr>
+          <w:rFonts w:ascii="Times New Roman" w:eastAsia="Times New Roman" w:hAnsi="Times New Roman" w:cs="Times New Roman"/>
+          <w:sz w:val="24"/>
+          <w:szCs w:val="24"/>
+          <w:lang w:eastAsia="tr-TR"/>
+        </w:rPr>
+      </w:pPr>
+      <w:r>
+        <w:rPr>
+          <w:rFonts w:ascii="Times New Roman" w:eastAsia="Times New Roman" w:hAnsi="Times New Roman" w:cs="Times New Roman"/>
+          <w:sz w:val="24"/>
+          <w:szCs w:val="24"/>
+          <w:lang w:eastAsia="tr-TR"/>
+        </w:rPr>
+        <w:pict>
+          <v:rect id="_x0000_i1036" style="width:0;height:1.5pt" o:hralign="center" o:hrstd="t" o:hr="t" fillcolor="#a0a0a0" stroked="f"/>
+        </w:pict>
+      </w:r>
+    </w:p>
+    <w:p>
+      <w:pPr>
+        <w:spacing w:before="100" w:beforeAutospacing="1" w:after="100" w:afterAutospacing="1" w:line="240" w:lineRule="auto"/>
+        <w:outlineLvl w:val="1"/>
+        <w:rPr>
+          <w:rFonts w:ascii="Times New Roman" w:eastAsia="Times New Roman" w:hAnsi="Times New Roman" w:cs="Times New Roman"/>
+          <w:b/>
+          <w:bCs/>
+          <w:sz w:val="36"/>
+          <w:szCs w:val="36"/>
+          <w:lang w:eastAsia="tr-TR"/>
+        </w:rPr>
+      </w:pPr>
+      <w:r>
+        <w:rPr>
+          <w:rFonts w:ascii="Times New Roman" w:eastAsia="Times New Roman" w:hAnsi="Times New Roman" w:cs="Times New Roman"/>
+          <w:b/>
+          <w:bCs/>
+          <w:sz w:val="36"/>
+          <w:szCs w:val="36"/>
+          <w:lang w:eastAsia="tr-TR"/>
+        </w:rPr>
+        <w:t>Sonuç ve Zafiyetler</w:t>
+      </w:r>
+    </w:p>
+    <w:p>
+      <w:pPr>
         <w:numPr>
           <w:ilvl w:val="0"/>
-          <w:numId w:val="20"/>
+          <w:numId w:val="26"/>
         </w:numPr>
-      </w:pPr>
-      <w:r>
-        <w:t xml:space="preserve">4 haneli parolanın anahtar uzayı: </w:t>
-      </w:r>
-      <w:r>
-        <w:rPr>
-          <w:rStyle w:val="Gl"/>
-        </w:rPr>
-        <w:t>0000–9999 = 10.000 olasılık</w:t>
-      </w:r>
-      <w:r>
-        <w:t>.</w:t>
-      </w:r>
-    </w:p>
-    <w:p>
-      <w:pPr>
-        <w:pStyle w:val="NormalWeb"/>
+        <w:spacing w:before="100" w:beforeAutospacing="1" w:after="100" w:afterAutospacing="1" w:line="240" w:lineRule="auto"/>
+        <w:rPr>
+          <w:rFonts w:ascii="Times New Roman" w:eastAsia="Times New Roman" w:hAnsi="Times New Roman" w:cs="Times New Roman"/>
+          <w:sz w:val="24"/>
+          <w:szCs w:val="24"/>
+          <w:lang w:eastAsia="tr-TR"/>
+        </w:rPr>
+      </w:pPr>
+      <w:r>
+        <w:rPr>
+          <w:rFonts w:ascii="Times New Roman" w:eastAsia="Times New Roman" w:hAnsi="Times New Roman" w:cs="Times New Roman"/>
+          <w:b/>
+          <w:bCs/>
+          <w:sz w:val="24"/>
+          <w:szCs w:val="24"/>
+          <w:lang w:eastAsia="tr-TR"/>
+        </w:rPr>
+        <w:t>Durum:</w:t>
+      </w:r>
+      <w:r>
+        <w:rPr>
+          <w:rFonts w:ascii="Times New Roman" w:eastAsia="Times New Roman" w:hAnsi="Times New Roman" w:cs="Times New Roman"/>
+          <w:sz w:val="24"/>
+          <w:szCs w:val="24"/>
+          <w:lang w:eastAsia="tr-TR"/>
+        </w:rPr>
+        <w:t xml:space="preserve"> </w:t>
+      </w:r>
+      <w:r>
+        <w:rPr>
+          <w:rFonts w:ascii="Times New Roman" w:eastAsia="Times New Roman" w:hAnsi="Times New Roman" w:cs="Times New Roman"/>
+          <w:b/>
+          <w:bCs/>
+          <w:sz w:val="24"/>
+          <w:szCs w:val="24"/>
+          <w:lang w:eastAsia="tr-TR"/>
+        </w:rPr>
+        <w:t>KIRILDI</w:t>
+      </w:r>
+    </w:p>
+    <w:p>
+      <w:pPr>
         <w:numPr>
           <w:ilvl w:val="0"/>
-          <w:numId w:val="20"/>
+          <w:numId w:val="26"/>
         </w:numPr>
-      </w:pPr>
-      <w:r>
-        <w:t>10.000 deneme, modern bir bilgisayarda çok kısa sürede test edilebilir.</w:t>
-      </w:r>
-    </w:p>
-    <w:p>
-      <w:pPr>
-        <w:pStyle w:val="NormalWeb"/>
+        <w:spacing w:before="100" w:beforeAutospacing="1" w:after="100" w:afterAutospacing="1" w:line="240" w:lineRule="auto"/>
+        <w:rPr>
+          <w:rFonts w:ascii="Times New Roman" w:eastAsia="Times New Roman" w:hAnsi="Times New Roman" w:cs="Times New Roman"/>
+          <w:sz w:val="24"/>
+          <w:szCs w:val="24"/>
+          <w:lang w:eastAsia="tr-TR"/>
+        </w:rPr>
+      </w:pPr>
+      <w:r>
+        <w:rPr>
+          <w:rFonts w:ascii="Times New Roman" w:eastAsia="Times New Roman" w:hAnsi="Times New Roman" w:cs="Times New Roman"/>
+          <w:b/>
+          <w:bCs/>
+          <w:sz w:val="24"/>
+          <w:szCs w:val="24"/>
+          <w:lang w:eastAsia="tr-TR"/>
+        </w:rPr>
+        <w:t>Sonuç:</w:t>
+      </w:r>
+      <w:r>
+        <w:rPr>
+          <w:rFonts w:ascii="Times New Roman" w:eastAsia="Times New Roman" w:hAnsi="Times New Roman" w:cs="Times New Roman"/>
+          <w:sz w:val="24"/>
+          <w:szCs w:val="24"/>
+          <w:lang w:eastAsia="tr-TR"/>
+        </w:rPr>
+        <w:t xml:space="preserve"> Brute </w:t>
+      </w:r>
+      <w:proofErr w:type="spellStart"/>
+      <w:r>
+        <w:rPr>
+          <w:rFonts w:ascii="Times New Roman" w:eastAsia="Times New Roman" w:hAnsi="Times New Roman" w:cs="Times New Roman"/>
+          <w:sz w:val="24"/>
+          <w:szCs w:val="24"/>
+          <w:lang w:eastAsia="tr-TR"/>
+        </w:rPr>
+        <w:t>force</w:t>
+      </w:r>
+      <w:proofErr w:type="spellEnd"/>
+      <w:r>
+        <w:rPr>
+          <w:rFonts w:ascii="Times New Roman" w:eastAsia="Times New Roman" w:hAnsi="Times New Roman" w:cs="Times New Roman"/>
+          <w:sz w:val="24"/>
+          <w:szCs w:val="24"/>
+          <w:lang w:eastAsia="tr-TR"/>
+        </w:rPr>
+        <w:t xml:space="preserve"> saldırısı sonucunda yaklaşık </w:t>
+      </w:r>
+      <w:r>
+        <w:rPr>
+          <w:rFonts w:ascii="Times New Roman" w:eastAsia="Times New Roman" w:hAnsi="Times New Roman" w:cs="Times New Roman"/>
+          <w:b/>
+          <w:bCs/>
+          <w:sz w:val="24"/>
+          <w:szCs w:val="24"/>
+          <w:lang w:eastAsia="tr-TR"/>
+        </w:rPr>
+        <w:t>0.18 saniye</w:t>
+      </w:r>
+      <w:r>
+        <w:rPr>
+          <w:rFonts w:ascii="Times New Roman" w:eastAsia="Times New Roman" w:hAnsi="Times New Roman" w:cs="Times New Roman"/>
+          <w:sz w:val="24"/>
+          <w:szCs w:val="24"/>
+          <w:lang w:eastAsia="tr-TR"/>
+        </w:rPr>
+        <w:t xml:space="preserve"> içerisinde doğru anahtar </w:t>
+      </w:r>
+      <w:r>
+        <w:rPr>
+          <w:rFonts w:ascii="Times New Roman" w:eastAsia="Times New Roman" w:hAnsi="Times New Roman" w:cs="Times New Roman"/>
+          <w:b/>
+          <w:bCs/>
+          <w:sz w:val="24"/>
+          <w:szCs w:val="24"/>
+          <w:lang w:eastAsia="tr-TR"/>
+        </w:rPr>
+        <w:t>“2024”</w:t>
+      </w:r>
+      <w:r>
+        <w:rPr>
+          <w:rFonts w:ascii="Times New Roman" w:eastAsia="Times New Roman" w:hAnsi="Times New Roman" w:cs="Times New Roman"/>
+          <w:sz w:val="24"/>
+          <w:szCs w:val="24"/>
+          <w:lang w:eastAsia="tr-TR"/>
+        </w:rPr>
+        <w:t xml:space="preserve"> olarak tespit edilmiştir.</w:t>
+      </w:r>
+      <w:r>
+        <w:rPr>
+          <w:rFonts w:ascii="Times New Roman" w:eastAsia="Times New Roman" w:hAnsi="Times New Roman" w:cs="Times New Roman"/>
+          <w:sz w:val="24"/>
+          <w:szCs w:val="24"/>
+          <w:lang w:eastAsia="tr-TR"/>
+        </w:rPr>
+        <w:br/>
+        <w:t xml:space="preserve">Şifreli metin başarıyla çözülmüş ve düz metin </w:t>
+      </w:r>
+      <w:r>
+        <w:rPr>
+          <w:rFonts w:ascii="Times New Roman" w:eastAsia="Times New Roman" w:hAnsi="Times New Roman" w:cs="Times New Roman"/>
+          <w:b/>
+          <w:bCs/>
+          <w:sz w:val="24"/>
+          <w:szCs w:val="24"/>
+          <w:lang w:eastAsia="tr-TR"/>
+        </w:rPr>
+        <w:t>“</w:t>
+      </w:r>
+      <w:proofErr w:type="spellStart"/>
+      <w:r>
+        <w:rPr>
+          <w:rFonts w:ascii="Times New Roman" w:eastAsia="Times New Roman" w:hAnsi="Times New Roman" w:cs="Times New Roman"/>
+          <w:b/>
+          <w:bCs/>
+          <w:sz w:val="24"/>
+          <w:szCs w:val="24"/>
+          <w:lang w:eastAsia="tr-TR"/>
+        </w:rPr>
+        <w:t>TebriklerKirdin</w:t>
+      </w:r>
+      <w:proofErr w:type="spellEnd"/>
+      <w:r>
+        <w:rPr>
+          <w:rFonts w:ascii="Times New Roman" w:eastAsia="Times New Roman" w:hAnsi="Times New Roman" w:cs="Times New Roman"/>
+          <w:b/>
+          <w:bCs/>
+          <w:sz w:val="24"/>
+          <w:szCs w:val="24"/>
+          <w:lang w:eastAsia="tr-TR"/>
+        </w:rPr>
+        <w:t>!”</w:t>
+      </w:r>
+      <w:r>
+        <w:rPr>
+          <w:rFonts w:ascii="Times New Roman" w:eastAsia="Times New Roman" w:hAnsi="Times New Roman" w:cs="Times New Roman"/>
+          <w:sz w:val="24"/>
+          <w:szCs w:val="24"/>
+          <w:lang w:eastAsia="tr-TR"/>
+        </w:rPr>
+        <w:t xml:space="preserve"> olarak elde edilmiştir.</w:t>
+      </w:r>
+    </w:p>
+    <w:p>
+      <w:pPr>
         <w:numPr>
           <w:ilvl w:val="0"/>
-          <w:numId w:val="20"/>
+          <w:numId w:val="26"/>
         </w:numPr>
-      </w:pPr>
-      <w:r>
-        <w:t xml:space="preserve">Dolayısıyla en verimli saldırı </w:t>
+        <w:spacing w:before="100" w:beforeAutospacing="1" w:after="100" w:afterAutospacing="1" w:line="240" w:lineRule="auto"/>
+        <w:rPr>
+          <w:rFonts w:ascii="Times New Roman" w:eastAsia="Times New Roman" w:hAnsi="Times New Roman" w:cs="Times New Roman"/>
+          <w:sz w:val="24"/>
+          <w:szCs w:val="24"/>
+          <w:lang w:eastAsia="tr-TR"/>
+        </w:rPr>
+      </w:pPr>
+      <w:r>
+        <w:rPr>
+          <w:rFonts w:ascii="Times New Roman" w:eastAsia="Times New Roman" w:hAnsi="Times New Roman" w:cs="Times New Roman"/>
+          <w:b/>
+          <w:bCs/>
+          <w:sz w:val="24"/>
+          <w:szCs w:val="24"/>
+          <w:lang w:eastAsia="tr-TR"/>
+        </w:rPr>
+        <w:t>Temel Zafiyet:</w:t>
+      </w:r>
+      <w:r>
+        <w:rPr>
+          <w:rFonts w:ascii="Times New Roman" w:eastAsia="Times New Roman" w:hAnsi="Times New Roman" w:cs="Times New Roman"/>
+          <w:sz w:val="24"/>
+          <w:szCs w:val="24"/>
+          <w:lang w:eastAsia="tr-TR"/>
+        </w:rPr>
+        <w:br/>
+        <w:t xml:space="preserve">Algoritmanın temel zafiyeti, şifreleme turlarının matematiksel yapısında değil, </w:t>
+      </w:r>
+      <w:r>
+        <w:rPr>
+          <w:rFonts w:ascii="Times New Roman" w:eastAsia="Times New Roman" w:hAnsi="Times New Roman" w:cs="Times New Roman"/>
+          <w:b/>
+          <w:bCs/>
+          <w:sz w:val="24"/>
+          <w:szCs w:val="24"/>
+          <w:lang w:eastAsia="tr-TR"/>
+        </w:rPr>
+        <w:t>anahtar yönetimi politikasında</w:t>
+      </w:r>
+      <w:r>
+        <w:rPr>
+          <w:rFonts w:ascii="Times New Roman" w:eastAsia="Times New Roman" w:hAnsi="Times New Roman" w:cs="Times New Roman"/>
+          <w:sz w:val="24"/>
+          <w:szCs w:val="24"/>
+          <w:lang w:eastAsia="tr-TR"/>
+        </w:rPr>
+        <w:t xml:space="preserve"> bulunmaktadır.</w:t>
+      </w:r>
+    </w:p>
+    <w:p>
+      <w:pPr>
+        <w:spacing w:before="100" w:beforeAutospacing="1" w:after="100" w:afterAutospacing="1" w:line="240" w:lineRule="auto"/>
+        <w:ind w:left="720"/>
+        <w:rPr>
+          <w:rFonts w:ascii="Times New Roman" w:eastAsia="Times New Roman" w:hAnsi="Times New Roman" w:cs="Times New Roman"/>
+          <w:sz w:val="24"/>
+          <w:szCs w:val="24"/>
+          <w:lang w:eastAsia="tr-TR"/>
+        </w:rPr>
+      </w:pPr>
+      <w:r>
+        <w:rPr>
+          <w:rFonts w:ascii="Times New Roman" w:eastAsia="Times New Roman" w:hAnsi="Times New Roman" w:cs="Times New Roman"/>
+          <w:sz w:val="24"/>
+          <w:szCs w:val="24"/>
+          <w:lang w:eastAsia="tr-TR"/>
+        </w:rPr>
+        <w:t xml:space="preserve">Kullanıcının yalnızca 4 haneli sayısal bir şifre belirlemesine izin verilmesi, anahtar uzayını kritik derecede küçültmüş ve sistemin </w:t>
+      </w:r>
+      <w:r>
+        <w:rPr>
+          <w:rFonts w:ascii="Times New Roman" w:eastAsia="Times New Roman" w:hAnsi="Times New Roman" w:cs="Times New Roman"/>
+          <w:b/>
+          <w:bCs/>
+          <w:sz w:val="24"/>
+          <w:szCs w:val="24"/>
+          <w:lang w:eastAsia="tr-TR"/>
+        </w:rPr>
+        <w:t>saniyeler içerisinde kırılmasına</w:t>
+      </w:r>
+      <w:r>
+        <w:rPr>
+          <w:rFonts w:ascii="Times New Roman" w:eastAsia="Times New Roman" w:hAnsi="Times New Roman" w:cs="Times New Roman"/>
+          <w:sz w:val="24"/>
+          <w:szCs w:val="24"/>
+          <w:lang w:eastAsia="tr-TR"/>
+        </w:rPr>
+        <w:t xml:space="preserve"> neden olmuştur.</w:t>
+      </w:r>
+    </w:p>
+    <w:p>
+      <w:pPr>
+        <w:spacing w:before="100" w:beforeAutospacing="1" w:after="100" w:afterAutospacing="1" w:line="240" w:lineRule="auto"/>
+        <w:ind w:left="720"/>
+        <w:rPr>
+          <w:rFonts w:ascii="Times New Roman" w:eastAsia="Times New Roman" w:hAnsi="Times New Roman" w:cs="Times New Roman"/>
+          <w:sz w:val="24"/>
+          <w:szCs w:val="24"/>
+          <w:lang w:eastAsia="tr-TR"/>
+        </w:rPr>
+      </w:pPr>
+      <w:r>
+        <w:rPr>
+          <w:rFonts w:ascii="Times New Roman" w:eastAsia="Times New Roman" w:hAnsi="Times New Roman" w:cs="Times New Roman"/>
+          <w:sz w:val="24"/>
+          <w:szCs w:val="24"/>
+          <w:lang w:eastAsia="tr-TR"/>
+        </w:rPr>
+        <w:lastRenderedPageBreak/>
+        <w:t xml:space="preserve">Bu durum, güçlü bir </w:t>
       </w:r>
       <w:proofErr w:type="spellStart"/>
       <w:r>
-        <w:t>brute-force’tur</w:t>
+        <w:rPr>
+          <w:rFonts w:ascii="Times New Roman" w:eastAsia="Times New Roman" w:hAnsi="Times New Roman" w:cs="Times New Roman"/>
+          <w:sz w:val="24"/>
+          <w:szCs w:val="24"/>
+          <w:lang w:eastAsia="tr-TR"/>
+        </w:rPr>
+        <w:t>kriptografik</w:t>
       </w:r>
       <w:proofErr w:type="spellEnd"/>
       <w:r>
-        <w:t>.</w:t>
-      </w:r>
-    </w:p>
-    <w:p>
-      <w:r>
-        <w:pict>
-          <v:rect id="_x0000_i1031" style="width:0;height:1.5pt" o:hralign="center" o:hrstd="t" o:hr="t" fillcolor="#a0a0a0" stroked="f"/>
-        </w:pict>
-      </w:r>
-    </w:p>
-    <w:p>
-      <w:pPr>
-        <w:pStyle w:val="NormalWeb"/>
-        <w:numPr>
-          <w:ilvl w:val="0"/>
-          <w:numId w:val="21"/>
-        </w:numPr>
-      </w:pPr>
-      <w:r>
-        <w:t xml:space="preserve">Akran tarafından </w:t>
-      </w:r>
-      <w:proofErr w:type="spellStart"/>
-      <w:r>
-        <w:t>README’ye</w:t>
-      </w:r>
-      <w:proofErr w:type="spellEnd"/>
-      <w:r>
-        <w:t xml:space="preserve"> konulan </w:t>
-      </w:r>
-      <w:r>
-        <w:rPr>
-          <w:rStyle w:val="Gl"/>
-        </w:rPr>
-        <w:t>şifreli metin HEX formatında</w:t>
-      </w:r>
-      <w:r>
-        <w:t xml:space="preserve"> verilmiştir.</w:t>
-      </w:r>
-    </w:p>
-    <w:p>
-      <w:pPr>
-        <w:pStyle w:val="NormalWeb"/>
-        <w:numPr>
-          <w:ilvl w:val="0"/>
-          <w:numId w:val="21"/>
-        </w:numPr>
-      </w:pPr>
-      <w:r>
-        <w:t xml:space="preserve">Amaç: Bu şifreli metin için </w:t>
-      </w:r>
-      <w:r>
-        <w:rPr>
-          <w:rStyle w:val="Gl"/>
-        </w:rPr>
-        <w:t>4 haneli parolayı</w:t>
-      </w:r>
-      <w:r>
-        <w:t xml:space="preserve"> bulup düz metni elde etmektir.</w:t>
-      </w:r>
-    </w:p>
-    <w:p>
-      <w:pPr>
-        <w:pStyle w:val="NormalWeb"/>
-        <w:numPr>
-          <w:ilvl w:val="0"/>
-          <w:numId w:val="22"/>
-        </w:numPr>
-      </w:pPr>
-      <w:r>
-        <w:t xml:space="preserve">HEX şifreli metin </w:t>
-      </w:r>
-      <w:proofErr w:type="spellStart"/>
-      <w:r>
-        <w:t>byte</w:t>
-      </w:r>
-      <w:proofErr w:type="spellEnd"/>
-      <w:r>
-        <w:t xml:space="preserve"> dizisine çevrildi.</w:t>
-      </w:r>
-    </w:p>
-    <w:p>
-      <w:pPr>
-        <w:pStyle w:val="NormalWeb"/>
-        <w:numPr>
-          <w:ilvl w:val="0"/>
-          <w:numId w:val="22"/>
-        </w:numPr>
-      </w:pPr>
-      <w:r>
-        <w:rPr>
-          <w:rStyle w:val="HTMLKodu"/>
-          <w:rFonts w:eastAsiaTheme="majorEastAsia"/>
-        </w:rPr>
-        <w:t>0000</w:t>
-      </w:r>
-      <w:r>
-        <w:t xml:space="preserve">’dan </w:t>
-      </w:r>
-      <w:r>
-        <w:rPr>
-          <w:rStyle w:val="HTMLKodu"/>
-          <w:rFonts w:eastAsiaTheme="majorEastAsia"/>
-        </w:rPr>
-        <w:t>9999</w:t>
-      </w:r>
-      <w:r>
-        <w:t>’a kadar tüm parolalar sırayla denendi.</w:t>
-      </w:r>
-    </w:p>
-    <w:p>
-      <w:pPr>
-        <w:pStyle w:val="NormalWeb"/>
-        <w:numPr>
-          <w:ilvl w:val="0"/>
-          <w:numId w:val="22"/>
-        </w:numPr>
-      </w:pPr>
-      <w:r>
-        <w:t>Her parola için:</w:t>
-      </w:r>
-    </w:p>
-    <w:p>
-      <w:pPr>
-        <w:pStyle w:val="NormalWeb"/>
-        <w:numPr>
-          <w:ilvl w:val="1"/>
-          <w:numId w:val="22"/>
-        </w:numPr>
-      </w:pPr>
-      <w:proofErr w:type="spellStart"/>
-      <w:proofErr w:type="gramStart"/>
-      <w:r>
-        <w:rPr>
-          <w:rStyle w:val="HTMLKodu"/>
-          <w:rFonts w:eastAsiaTheme="majorEastAsia"/>
-        </w:rPr>
-        <w:t>anahtar</w:t>
-      </w:r>
-      <w:proofErr w:type="gramEnd"/>
-      <w:r>
-        <w:rPr>
-          <w:rStyle w:val="HTMLKodu"/>
-          <w:rFonts w:eastAsiaTheme="majorEastAsia"/>
-        </w:rPr>
-        <w:t>_uret</w:t>
-      </w:r>
-      <w:proofErr w:type="spellEnd"/>
-      <w:r>
-        <w:rPr>
-          <w:rStyle w:val="HTMLKodu"/>
-          <w:rFonts w:eastAsiaTheme="majorEastAsia"/>
-        </w:rPr>
-        <w:t>(parola)</w:t>
-      </w:r>
-      <w:r>
-        <w:t xml:space="preserve"> ile 16 </w:t>
-      </w:r>
-      <w:proofErr w:type="spellStart"/>
-      <w:r>
-        <w:t>byte</w:t>
-      </w:r>
-      <w:proofErr w:type="spellEnd"/>
-      <w:r>
-        <w:t xml:space="preserve"> anahtar üretildi.</w:t>
-      </w:r>
-    </w:p>
-    <w:p>
-      <w:pPr>
-        <w:pStyle w:val="NormalWeb"/>
-        <w:numPr>
-          <w:ilvl w:val="1"/>
-          <w:numId w:val="22"/>
-        </w:numPr>
-      </w:pPr>
-      <w:proofErr w:type="spellStart"/>
-      <w:r>
-        <w:rPr>
-          <w:rStyle w:val="HTMLKodu"/>
-          <w:rFonts w:eastAsiaTheme="majorEastAsia"/>
-        </w:rPr>
-        <w:t>desifrele</w:t>
-      </w:r>
-      <w:proofErr w:type="spellEnd"/>
-      <w:r>
-        <w:rPr>
-          <w:rStyle w:val="HTMLKodu"/>
-          <w:rFonts w:eastAsiaTheme="majorEastAsia"/>
-        </w:rPr>
-        <w:t>(</w:t>
-      </w:r>
-      <w:proofErr w:type="spellStart"/>
-      <w:r>
-        <w:rPr>
-          <w:rStyle w:val="HTMLKodu"/>
-          <w:rFonts w:eastAsiaTheme="majorEastAsia"/>
-        </w:rPr>
-        <w:t>cipher_bytes</w:t>
-      </w:r>
-      <w:proofErr w:type="spellEnd"/>
-      <w:r>
-        <w:rPr>
-          <w:rStyle w:val="HTMLKodu"/>
-          <w:rFonts w:eastAsiaTheme="majorEastAsia"/>
-        </w:rPr>
-        <w:t>, anahtar)</w:t>
-      </w:r>
-      <w:r>
-        <w:t xml:space="preserve"> çalıştırıldı.</w:t>
-      </w:r>
-    </w:p>
-    <w:p>
-      <w:pPr>
-        <w:pStyle w:val="NormalWeb"/>
-        <w:numPr>
-          <w:ilvl w:val="0"/>
-          <w:numId w:val="22"/>
-        </w:numPr>
-      </w:pPr>
-      <w:r>
-        <w:t>Çıkan düz metin “anlamlı mı?” kontrol edildi.</w:t>
-      </w:r>
-    </w:p>
-    <w:p>
-      <w:pPr>
-        <w:pStyle w:val="NormalWeb"/>
-        <w:numPr>
-          <w:ilvl w:val="1"/>
-          <w:numId w:val="22"/>
-        </w:numPr>
-      </w:pPr>
-      <w:r>
-        <w:t xml:space="preserve">Örnek kontrol: düz metin içinde </w:t>
-      </w:r>
-      <w:proofErr w:type="spellStart"/>
-      <w:r>
-        <w:rPr>
-          <w:rStyle w:val="HTMLKodu"/>
-          <w:rFonts w:eastAsiaTheme="majorEastAsia"/>
-        </w:rPr>
-        <w:t>b"Tebrikler</w:t>
-      </w:r>
-      <w:proofErr w:type="spellEnd"/>
-      <w:r>
-        <w:rPr>
-          <w:rStyle w:val="HTMLKodu"/>
-          <w:rFonts w:eastAsiaTheme="majorEastAsia"/>
-        </w:rPr>
-        <w:t>"</w:t>
-      </w:r>
-      <w:r>
-        <w:t xml:space="preserve"> / </w:t>
-      </w:r>
-      <w:r>
-        <w:rPr>
-          <w:rStyle w:val="HTMLKodu"/>
-          <w:rFonts w:eastAsiaTheme="majorEastAsia"/>
-        </w:rPr>
-        <w:t>b"!"</w:t>
-      </w:r>
-      <w:r>
-        <w:t xml:space="preserve"> geçmesi</w:t>
-      </w:r>
-    </w:p>
-    <w:p>
-      <w:pPr>
-        <w:pStyle w:val="NormalWeb"/>
-        <w:numPr>
-          <w:ilvl w:val="1"/>
-          <w:numId w:val="22"/>
-        </w:numPr>
-      </w:pPr>
-      <w:r>
-        <w:t>Alternatif: ASCII okunabilirlik kontrolü</w:t>
-      </w:r>
-    </w:p>
-    <w:p>
-      <w:pPr>
-        <w:pStyle w:val="NormalWeb"/>
-        <w:numPr>
-          <w:ilvl w:val="0"/>
-          <w:numId w:val="23"/>
-        </w:numPr>
-      </w:pPr>
-      <w:proofErr w:type="spellStart"/>
-      <w:r>
-        <w:t>Python</w:t>
-      </w:r>
-      <w:proofErr w:type="spellEnd"/>
-      <w:r>
-        <w:t xml:space="preserve"> 3.x</w:t>
-      </w:r>
-    </w:p>
-    <w:p>
-      <w:pPr>
-        <w:pStyle w:val="NormalWeb"/>
-        <w:numPr>
-          <w:ilvl w:val="0"/>
-          <w:numId w:val="23"/>
-        </w:numPr>
-      </w:pPr>
-      <w:r>
-        <w:t xml:space="preserve">Akranın verdiği </w:t>
-      </w:r>
-      <w:proofErr w:type="spellStart"/>
-      <w:r>
-        <w:rPr>
-          <w:rStyle w:val="HTMLKodu"/>
-          <w:rFonts w:eastAsiaTheme="majorEastAsia"/>
-        </w:rPr>
-        <w:t>anahtar_uret</w:t>
-      </w:r>
-      <w:proofErr w:type="spellEnd"/>
-      <w:r>
-        <w:rPr>
-          <w:rStyle w:val="HTMLKodu"/>
-          <w:rFonts w:eastAsiaTheme="majorEastAsia"/>
-        </w:rPr>
-        <w:t>()</w:t>
-      </w:r>
-      <w:r>
-        <w:t xml:space="preserve"> ve </w:t>
-      </w:r>
-      <w:proofErr w:type="spellStart"/>
-      <w:r>
-        <w:rPr>
-          <w:rStyle w:val="HTMLKodu"/>
-          <w:rFonts w:eastAsiaTheme="majorEastAsia"/>
-        </w:rPr>
-        <w:t>desifrele</w:t>
-      </w:r>
-      <w:proofErr w:type="spellEnd"/>
-      <w:r>
-        <w:rPr>
-          <w:rStyle w:val="HTMLKodu"/>
-          <w:rFonts w:eastAsiaTheme="majorEastAsia"/>
-        </w:rPr>
-        <w:t>()</w:t>
-      </w:r>
-      <w:r>
-        <w:t xml:space="preserve"> fonksiyonları</w:t>
-      </w:r>
-    </w:p>
-    <w:p>
-      <w:pPr>
-        <w:pStyle w:val="NormalWeb"/>
-        <w:numPr>
-          <w:ilvl w:val="0"/>
-          <w:numId w:val="23"/>
-        </w:numPr>
-      </w:pPr>
-      <w:r>
-        <w:t xml:space="preserve">Basit </w:t>
-      </w:r>
-      <w:proofErr w:type="spellStart"/>
-      <w:r>
-        <w:t>brute-force</w:t>
-      </w:r>
-      <w:proofErr w:type="spellEnd"/>
-      <w:r>
-        <w:t xml:space="preserve"> döngüsü</w:t>
+        <w:rPr>
+          <w:rFonts w:ascii="Times New Roman" w:eastAsia="Times New Roman" w:hAnsi="Times New Roman" w:cs="Times New Roman"/>
+          <w:sz w:val="24"/>
+          <w:szCs w:val="24"/>
+          <w:lang w:eastAsia="tr-TR"/>
+        </w:rPr>
+        <w:t xml:space="preserve"> algoritmanın bile zayıf bir anahtar politikasıyla kullanıldığında güvenliğini tamamen kaybedebileceğini açıkça göstermektedir.</w:t>
       </w:r>
     </w:p>
     <w:p>
@@ -3540,6 +4186,155 @@
     </w:lvl>
   </w:abstractNum>
   <w:abstractNum w:abstractNumId="4" w15:restartNumberingAfterBreak="0">
+    <w:nsid w:val="206C0D5A"/>
+    <w:multiLevelType w:val="multilevel"/>
+    <w:tmpl w:val="B7BEABF0"/>
+    <w:lvl w:ilvl="0">
+      <w:start w:val="1"/>
+      <w:numFmt w:val="bullet"/>
+      <w:lvlText w:val=""/>
+      <w:lvlJc w:val="left"/>
+      <w:pPr>
+        <w:tabs>
+          <w:tab w:val="num" w:pos="720"/>
+        </w:tabs>
+        <w:ind w:left="720" w:hanging="360"/>
+      </w:pPr>
+      <w:rPr>
+        <w:rFonts w:ascii="Symbol" w:hAnsi="Symbol" w:hint="default"/>
+        <w:sz w:val="20"/>
+      </w:rPr>
+    </w:lvl>
+    <w:lvl w:ilvl="1" w:tentative="1">
+      <w:start w:val="1"/>
+      <w:numFmt w:val="bullet"/>
+      <w:lvlText w:val="o"/>
+      <w:lvlJc w:val="left"/>
+      <w:pPr>
+        <w:tabs>
+          <w:tab w:val="num" w:pos="1440"/>
+        </w:tabs>
+        <w:ind w:left="1440" w:hanging="360"/>
+      </w:pPr>
+      <w:rPr>
+        <w:rFonts w:ascii="Courier New" w:hAnsi="Courier New" w:hint="default"/>
+        <w:sz w:val="20"/>
+      </w:rPr>
+    </w:lvl>
+    <w:lvl w:ilvl="2" w:tentative="1">
+      <w:start w:val="1"/>
+      <w:numFmt w:val="bullet"/>
+      <w:lvlText w:val=""/>
+      <w:lvlJc w:val="left"/>
+      <w:pPr>
+        <w:tabs>
+          <w:tab w:val="num" w:pos="2160"/>
+        </w:tabs>
+        <w:ind w:left="2160" w:hanging="360"/>
+      </w:pPr>
+      <w:rPr>
+        <w:rFonts w:ascii="Wingdings" w:hAnsi="Wingdings" w:hint="default"/>
+        <w:sz w:val="20"/>
+      </w:rPr>
+    </w:lvl>
+    <w:lvl w:ilvl="3" w:tentative="1">
+      <w:start w:val="1"/>
+      <w:numFmt w:val="bullet"/>
+      <w:lvlText w:val=""/>
+      <w:lvlJc w:val="left"/>
+      <w:pPr>
+        <w:tabs>
+          <w:tab w:val="num" w:pos="2880"/>
+        </w:tabs>
+        <w:ind w:left="2880" w:hanging="360"/>
+      </w:pPr>
+      <w:rPr>
+        <w:rFonts w:ascii="Wingdings" w:hAnsi="Wingdings" w:hint="default"/>
+        <w:sz w:val="20"/>
+      </w:rPr>
+    </w:lvl>
+    <w:lvl w:ilvl="4" w:tentative="1">
+      <w:start w:val="1"/>
+      <w:numFmt w:val="bullet"/>
+      <w:lvlText w:val=""/>
+      <w:lvlJc w:val="left"/>
+      <w:pPr>
+        <w:tabs>
+          <w:tab w:val="num" w:pos="3600"/>
+        </w:tabs>
+        <w:ind w:left="3600" w:hanging="360"/>
+      </w:pPr>
+      <w:rPr>
+        <w:rFonts w:ascii="Wingdings" w:hAnsi="Wingdings" w:hint="default"/>
+        <w:sz w:val="20"/>
+      </w:rPr>
+    </w:lvl>
+    <w:lvl w:ilvl="5" w:tentative="1">
+      <w:start w:val="1"/>
+      <w:numFmt w:val="bullet"/>
+      <w:lvlText w:val=""/>
+      <w:lvlJc w:val="left"/>
+      <w:pPr>
+        <w:tabs>
+          <w:tab w:val="num" w:pos="4320"/>
+        </w:tabs>
+        <w:ind w:left="4320" w:hanging="360"/>
+      </w:pPr>
+      <w:rPr>
+        <w:rFonts w:ascii="Wingdings" w:hAnsi="Wingdings" w:hint="default"/>
+        <w:sz w:val="20"/>
+      </w:rPr>
+    </w:lvl>
+    <w:lvl w:ilvl="6" w:tentative="1">
+      <w:start w:val="1"/>
+      <w:numFmt w:val="bullet"/>
+      <w:lvlText w:val=""/>
+      <w:lvlJc w:val="left"/>
+      <w:pPr>
+        <w:tabs>
+          <w:tab w:val="num" w:pos="5040"/>
+        </w:tabs>
+        <w:ind w:left="5040" w:hanging="360"/>
+      </w:pPr>
+      <w:rPr>
+        <w:rFonts w:ascii="Wingdings" w:hAnsi="Wingdings" w:hint="default"/>
+        <w:sz w:val="20"/>
+      </w:rPr>
+    </w:lvl>
+    <w:lvl w:ilvl="7" w:tentative="1">
+      <w:start w:val="1"/>
+      <w:numFmt w:val="bullet"/>
+      <w:lvlText w:val=""/>
+      <w:lvlJc w:val="left"/>
+      <w:pPr>
+        <w:tabs>
+          <w:tab w:val="num" w:pos="5760"/>
+        </w:tabs>
+        <w:ind w:left="5760" w:hanging="360"/>
+      </w:pPr>
+      <w:rPr>
+        <w:rFonts w:ascii="Wingdings" w:hAnsi="Wingdings" w:hint="default"/>
+        <w:sz w:val="20"/>
+      </w:rPr>
+    </w:lvl>
+    <w:lvl w:ilvl="8" w:tentative="1">
+      <w:start w:val="1"/>
+      <w:numFmt w:val="bullet"/>
+      <w:lvlText w:val=""/>
+      <w:lvlJc w:val="left"/>
+      <w:pPr>
+        <w:tabs>
+          <w:tab w:val="num" w:pos="6480"/>
+        </w:tabs>
+        <w:ind w:left="6480" w:hanging="360"/>
+      </w:pPr>
+      <w:rPr>
+        <w:rFonts w:ascii="Wingdings" w:hAnsi="Wingdings" w:hint="default"/>
+        <w:sz w:val="20"/>
+      </w:rPr>
+    </w:lvl>
+  </w:abstractNum>
+  <w:abstractNum w:abstractNumId="5" w15:restartNumberingAfterBreak="0">
     <w:nsid w:val="2B9118EC"/>
     <w:multiLevelType w:val="multilevel"/>
     <w:tmpl w:val="B8F63DE2"/>
@@ -3652,7 +4447,7 @@
       </w:pPr>
     </w:lvl>
   </w:abstractNum>
-  <w:abstractNum w:abstractNumId="5" w15:restartNumberingAfterBreak="0">
+  <w:abstractNum w:abstractNumId="6" w15:restartNumberingAfterBreak="0">
     <w:nsid w:val="2E77590D"/>
     <w:multiLevelType w:val="multilevel"/>
     <w:tmpl w:val="20388BEA"/>
@@ -3801,7 +4596,7 @@
       </w:rPr>
     </w:lvl>
   </w:abstractNum>
-  <w:abstractNum w:abstractNumId="6" w15:restartNumberingAfterBreak="0">
+  <w:abstractNum w:abstractNumId="7" w15:restartNumberingAfterBreak="0">
     <w:nsid w:val="34D93599"/>
     <w:multiLevelType w:val="multilevel"/>
     <w:tmpl w:val="BEF65D8C"/>
@@ -3950,7 +4745,7 @@
       </w:rPr>
     </w:lvl>
   </w:abstractNum>
-  <w:abstractNum w:abstractNumId="7" w15:restartNumberingAfterBreak="0">
+  <w:abstractNum w:abstractNumId="8" w15:restartNumberingAfterBreak="0">
     <w:nsid w:val="38363C3F"/>
     <w:multiLevelType w:val="multilevel"/>
     <w:tmpl w:val="EAEE352A"/>
@@ -4099,7 +4894,7 @@
       </w:rPr>
     </w:lvl>
   </w:abstractNum>
-  <w:abstractNum w:abstractNumId="8" w15:restartNumberingAfterBreak="0">
+  <w:abstractNum w:abstractNumId="9" w15:restartNumberingAfterBreak="0">
     <w:nsid w:val="39ED6B4F"/>
     <w:multiLevelType w:val="multilevel"/>
     <w:tmpl w:val="2D28DDCA"/>
@@ -4244,7 +5039,7 @@
       </w:rPr>
     </w:lvl>
   </w:abstractNum>
-  <w:abstractNum w:abstractNumId="9" w15:restartNumberingAfterBreak="0">
+  <w:abstractNum w:abstractNumId="10" w15:restartNumberingAfterBreak="0">
     <w:nsid w:val="41226E7F"/>
     <w:multiLevelType w:val="multilevel"/>
     <w:tmpl w:val="98CEAC1C"/>
@@ -4393,7 +5188,7 @@
       </w:rPr>
     </w:lvl>
   </w:abstractNum>
-  <w:abstractNum w:abstractNumId="10" w15:restartNumberingAfterBreak="0">
+  <w:abstractNum w:abstractNumId="11" w15:restartNumberingAfterBreak="0">
     <w:nsid w:val="4B472965"/>
     <w:multiLevelType w:val="multilevel"/>
     <w:tmpl w:val="7BD41506"/>
@@ -4542,7 +5337,7 @@
       </w:rPr>
     </w:lvl>
   </w:abstractNum>
-  <w:abstractNum w:abstractNumId="11" w15:restartNumberingAfterBreak="0">
+  <w:abstractNum w:abstractNumId="12" w15:restartNumberingAfterBreak="0">
     <w:nsid w:val="52886A3D"/>
     <w:multiLevelType w:val="multilevel"/>
     <w:tmpl w:val="FB046A90"/>
@@ -4691,7 +5486,7 @@
       </w:rPr>
     </w:lvl>
   </w:abstractNum>
-  <w:abstractNum w:abstractNumId="12" w15:restartNumberingAfterBreak="0">
+  <w:abstractNum w:abstractNumId="13" w15:restartNumberingAfterBreak="0">
     <w:nsid w:val="56414D3F"/>
     <w:multiLevelType w:val="multilevel"/>
     <w:tmpl w:val="5F9C5B1A"/>
@@ -4804,7 +5599,269 @@
       </w:pPr>
     </w:lvl>
   </w:abstractNum>
-  <w:abstractNum w:abstractNumId="13" w15:restartNumberingAfterBreak="0">
+  <w:abstractNum w:abstractNumId="14" w15:restartNumberingAfterBreak="0">
+    <w:nsid w:val="60C0700F"/>
+    <w:multiLevelType w:val="multilevel"/>
+    <w:tmpl w:val="7D300488"/>
+    <w:lvl w:ilvl="0">
+      <w:start w:val="1"/>
+      <w:numFmt w:val="decimal"/>
+      <w:lvlText w:val="%1."/>
+      <w:lvlJc w:val="left"/>
+      <w:pPr>
+        <w:tabs>
+          <w:tab w:val="num" w:pos="720"/>
+        </w:tabs>
+        <w:ind w:left="720" w:hanging="360"/>
+      </w:pPr>
+    </w:lvl>
+    <w:lvl w:ilvl="1" w:tentative="1">
+      <w:start w:val="1"/>
+      <w:numFmt w:val="decimal"/>
+      <w:lvlText w:val="%2."/>
+      <w:lvlJc w:val="left"/>
+      <w:pPr>
+        <w:tabs>
+          <w:tab w:val="num" w:pos="1440"/>
+        </w:tabs>
+        <w:ind w:left="1440" w:hanging="360"/>
+      </w:pPr>
+    </w:lvl>
+    <w:lvl w:ilvl="2" w:tentative="1">
+      <w:start w:val="1"/>
+      <w:numFmt w:val="decimal"/>
+      <w:lvlText w:val="%3."/>
+      <w:lvlJc w:val="left"/>
+      <w:pPr>
+        <w:tabs>
+          <w:tab w:val="num" w:pos="2160"/>
+        </w:tabs>
+        <w:ind w:left="2160" w:hanging="360"/>
+      </w:pPr>
+    </w:lvl>
+    <w:lvl w:ilvl="3" w:tentative="1">
+      <w:start w:val="1"/>
+      <w:numFmt w:val="decimal"/>
+      <w:lvlText w:val="%4."/>
+      <w:lvlJc w:val="left"/>
+      <w:pPr>
+        <w:tabs>
+          <w:tab w:val="num" w:pos="2880"/>
+        </w:tabs>
+        <w:ind w:left="2880" w:hanging="360"/>
+      </w:pPr>
+    </w:lvl>
+    <w:lvl w:ilvl="4" w:tentative="1">
+      <w:start w:val="1"/>
+      <w:numFmt w:val="decimal"/>
+      <w:lvlText w:val="%5."/>
+      <w:lvlJc w:val="left"/>
+      <w:pPr>
+        <w:tabs>
+          <w:tab w:val="num" w:pos="3600"/>
+        </w:tabs>
+        <w:ind w:left="3600" w:hanging="360"/>
+      </w:pPr>
+    </w:lvl>
+    <w:lvl w:ilvl="5" w:tentative="1">
+      <w:start w:val="1"/>
+      <w:numFmt w:val="decimal"/>
+      <w:lvlText w:val="%6."/>
+      <w:lvlJc w:val="left"/>
+      <w:pPr>
+        <w:tabs>
+          <w:tab w:val="num" w:pos="4320"/>
+        </w:tabs>
+        <w:ind w:left="4320" w:hanging="360"/>
+      </w:pPr>
+    </w:lvl>
+    <w:lvl w:ilvl="6" w:tentative="1">
+      <w:start w:val="1"/>
+      <w:numFmt w:val="decimal"/>
+      <w:lvlText w:val="%7."/>
+      <w:lvlJc w:val="left"/>
+      <w:pPr>
+        <w:tabs>
+          <w:tab w:val="num" w:pos="5040"/>
+        </w:tabs>
+        <w:ind w:left="5040" w:hanging="360"/>
+      </w:pPr>
+    </w:lvl>
+    <w:lvl w:ilvl="7" w:tentative="1">
+      <w:start w:val="1"/>
+      <w:numFmt w:val="decimal"/>
+      <w:lvlText w:val="%8."/>
+      <w:lvlJc w:val="left"/>
+      <w:pPr>
+        <w:tabs>
+          <w:tab w:val="num" w:pos="5760"/>
+        </w:tabs>
+        <w:ind w:left="5760" w:hanging="360"/>
+      </w:pPr>
+    </w:lvl>
+    <w:lvl w:ilvl="8" w:tentative="1">
+      <w:start w:val="1"/>
+      <w:numFmt w:val="decimal"/>
+      <w:lvlText w:val="%9."/>
+      <w:lvlJc w:val="left"/>
+      <w:pPr>
+        <w:tabs>
+          <w:tab w:val="num" w:pos="6480"/>
+        </w:tabs>
+        <w:ind w:left="6480" w:hanging="360"/>
+      </w:pPr>
+    </w:lvl>
+  </w:abstractNum>
+  <w:abstractNum w:abstractNumId="15" w15:restartNumberingAfterBreak="0">
+    <w:nsid w:val="65C462A4"/>
+    <w:multiLevelType w:val="multilevel"/>
+    <w:tmpl w:val="E168D938"/>
+    <w:lvl w:ilvl="0">
+      <w:start w:val="1"/>
+      <w:numFmt w:val="bullet"/>
+      <w:lvlText w:val=""/>
+      <w:lvlJc w:val="left"/>
+      <w:pPr>
+        <w:tabs>
+          <w:tab w:val="num" w:pos="720"/>
+        </w:tabs>
+        <w:ind w:left="720" w:hanging="360"/>
+      </w:pPr>
+      <w:rPr>
+        <w:rFonts w:ascii="Symbol" w:hAnsi="Symbol" w:hint="default"/>
+        <w:sz w:val="20"/>
+      </w:rPr>
+    </w:lvl>
+    <w:lvl w:ilvl="1" w:tentative="1">
+      <w:start w:val="1"/>
+      <w:numFmt w:val="bullet"/>
+      <w:lvlText w:val="o"/>
+      <w:lvlJc w:val="left"/>
+      <w:pPr>
+        <w:tabs>
+          <w:tab w:val="num" w:pos="1440"/>
+        </w:tabs>
+        <w:ind w:left="1440" w:hanging="360"/>
+      </w:pPr>
+      <w:rPr>
+        <w:rFonts w:ascii="Courier New" w:hAnsi="Courier New" w:hint="default"/>
+        <w:sz w:val="20"/>
+      </w:rPr>
+    </w:lvl>
+    <w:lvl w:ilvl="2" w:tentative="1">
+      <w:start w:val="1"/>
+      <w:numFmt w:val="bullet"/>
+      <w:lvlText w:val=""/>
+      <w:lvlJc w:val="left"/>
+      <w:pPr>
+        <w:tabs>
+          <w:tab w:val="num" w:pos="2160"/>
+        </w:tabs>
+        <w:ind w:left="2160" w:hanging="360"/>
+      </w:pPr>
+      <w:rPr>
+        <w:rFonts w:ascii="Wingdings" w:hAnsi="Wingdings" w:hint="default"/>
+        <w:sz w:val="20"/>
+      </w:rPr>
+    </w:lvl>
+    <w:lvl w:ilvl="3" w:tentative="1">
+      <w:start w:val="1"/>
+      <w:numFmt w:val="bullet"/>
+      <w:lvlText w:val=""/>
+      <w:lvlJc w:val="left"/>
+      <w:pPr>
+        <w:tabs>
+          <w:tab w:val="num" w:pos="2880"/>
+        </w:tabs>
+        <w:ind w:left="2880" w:hanging="360"/>
+      </w:pPr>
+      <w:rPr>
+        <w:rFonts w:ascii="Wingdings" w:hAnsi="Wingdings" w:hint="default"/>
+        <w:sz w:val="20"/>
+      </w:rPr>
+    </w:lvl>
+    <w:lvl w:ilvl="4" w:tentative="1">
+      <w:start w:val="1"/>
+      <w:numFmt w:val="bullet"/>
+      <w:lvlText w:val=""/>
+      <w:lvlJc w:val="left"/>
+      <w:pPr>
+        <w:tabs>
+          <w:tab w:val="num" w:pos="3600"/>
+        </w:tabs>
+        <w:ind w:left="3600" w:hanging="360"/>
+      </w:pPr>
+      <w:rPr>
+        <w:rFonts w:ascii="Wingdings" w:hAnsi="Wingdings" w:hint="default"/>
+        <w:sz w:val="20"/>
+      </w:rPr>
+    </w:lvl>
+    <w:lvl w:ilvl="5" w:tentative="1">
+      <w:start w:val="1"/>
+      <w:numFmt w:val="bullet"/>
+      <w:lvlText w:val=""/>
+      <w:lvlJc w:val="left"/>
+      <w:pPr>
+        <w:tabs>
+          <w:tab w:val="num" w:pos="4320"/>
+        </w:tabs>
+        <w:ind w:left="4320" w:hanging="360"/>
+      </w:pPr>
+      <w:rPr>
+        <w:rFonts w:ascii="Wingdings" w:hAnsi="Wingdings" w:hint="default"/>
+        <w:sz w:val="20"/>
+      </w:rPr>
+    </w:lvl>
+    <w:lvl w:ilvl="6" w:tentative="1">
+      <w:start w:val="1"/>
+      <w:numFmt w:val="bullet"/>
+      <w:lvlText w:val=""/>
+      <w:lvlJc w:val="left"/>
+      <w:pPr>
+        <w:tabs>
+          <w:tab w:val="num" w:pos="5040"/>
+        </w:tabs>
+        <w:ind w:left="5040" w:hanging="360"/>
+      </w:pPr>
+      <w:rPr>
+        <w:rFonts w:ascii="Wingdings" w:hAnsi="Wingdings" w:hint="default"/>
+        <w:sz w:val="20"/>
+      </w:rPr>
+    </w:lvl>
+    <w:lvl w:ilvl="7" w:tentative="1">
+      <w:start w:val="1"/>
+      <w:numFmt w:val="bullet"/>
+      <w:lvlText w:val=""/>
+      <w:lvlJc w:val="left"/>
+      <w:pPr>
+        <w:tabs>
+          <w:tab w:val="num" w:pos="5760"/>
+        </w:tabs>
+        <w:ind w:left="5760" w:hanging="360"/>
+      </w:pPr>
+      <w:rPr>
+        <w:rFonts w:ascii="Wingdings" w:hAnsi="Wingdings" w:hint="default"/>
+        <w:sz w:val="20"/>
+      </w:rPr>
+    </w:lvl>
+    <w:lvl w:ilvl="8" w:tentative="1">
+      <w:start w:val="1"/>
+      <w:numFmt w:val="bullet"/>
+      <w:lvlText w:val=""/>
+      <w:lvlJc w:val="left"/>
+      <w:pPr>
+        <w:tabs>
+          <w:tab w:val="num" w:pos="6480"/>
+        </w:tabs>
+        <w:ind w:left="6480" w:hanging="360"/>
+      </w:pPr>
+      <w:rPr>
+        <w:rFonts w:ascii="Wingdings" w:hAnsi="Wingdings" w:hint="default"/>
+        <w:sz w:val="20"/>
+      </w:rPr>
+    </w:lvl>
+  </w:abstractNum>
+  <w:abstractNum w:abstractNumId="16" w15:restartNumberingAfterBreak="0">
     <w:nsid w:val="6B9C0AB0"/>
     <w:multiLevelType w:val="multilevel"/>
     <w:tmpl w:val="5B6E0CF6"/>
@@ -4953,7 +6010,7 @@
       </w:rPr>
     </w:lvl>
   </w:abstractNum>
-  <w:abstractNum w:abstractNumId="14" w15:restartNumberingAfterBreak="0">
+  <w:abstractNum w:abstractNumId="17" w15:restartNumberingAfterBreak="0">
     <w:nsid w:val="6F4E4D1C"/>
     <w:multiLevelType w:val="multilevel"/>
     <w:tmpl w:val="F8F8D1BA"/>
@@ -5066,7 +6123,7 @@
       </w:pPr>
     </w:lvl>
   </w:abstractNum>
-  <w:abstractNum w:abstractNumId="15" w15:restartNumberingAfterBreak="0">
+  <w:abstractNum w:abstractNumId="18" w15:restartNumberingAfterBreak="0">
     <w:nsid w:val="789532CB"/>
     <w:multiLevelType w:val="multilevel"/>
     <w:tmpl w:val="83280BB6"/>
@@ -5215,7 +6272,7 @@
       </w:rPr>
     </w:lvl>
   </w:abstractNum>
-  <w:abstractNum w:abstractNumId="16" w15:restartNumberingAfterBreak="0">
+  <w:abstractNum w:abstractNumId="19" w15:restartNumberingAfterBreak="0">
     <w:nsid w:val="7FF40D59"/>
     <w:multiLevelType w:val="multilevel"/>
     <w:tmpl w:val="7B8C084E"/>
@@ -5336,46 +6393,46 @@
     <w:abstractNumId w:val="2"/>
   </w:num>
   <w:num w:numId="2">
-    <w:abstractNumId w:val="8"/>
+    <w:abstractNumId w:val="9"/>
   </w:num>
   <w:num w:numId="3">
-    <w:abstractNumId w:val="8"/>
+    <w:abstractNumId w:val="9"/>
     <w:lvlOverride w:ilvl="1">
       <w:startOverride w:val="2"/>
     </w:lvlOverride>
   </w:num>
   <w:num w:numId="4">
-    <w:abstractNumId w:val="8"/>
+    <w:abstractNumId w:val="9"/>
     <w:lvlOverride w:ilvl="1">
       <w:startOverride w:val="3"/>
     </w:lvlOverride>
   </w:num>
   <w:num w:numId="5">
-    <w:abstractNumId w:val="8"/>
+    <w:abstractNumId w:val="9"/>
     <w:lvlOverride w:ilvl="1">
       <w:startOverride w:val="4"/>
     </w:lvlOverride>
   </w:num>
   <w:num w:numId="6">
+    <w:abstractNumId w:val="13"/>
+  </w:num>
+  <w:num w:numId="7">
+    <w:abstractNumId w:val="18"/>
+  </w:num>
+  <w:num w:numId="8">
     <w:abstractNumId w:val="12"/>
   </w:num>
-  <w:num w:numId="7">
-    <w:abstractNumId w:val="15"/>
-  </w:num>
-  <w:num w:numId="8">
-    <w:abstractNumId w:val="11"/>
-  </w:num>
   <w:num w:numId="9">
-    <w:abstractNumId w:val="7"/>
+    <w:abstractNumId w:val="8"/>
   </w:num>
   <w:num w:numId="10">
     <w:abstractNumId w:val="1"/>
   </w:num>
   <w:num w:numId="11">
-    <w:abstractNumId w:val="10"/>
+    <w:abstractNumId w:val="11"/>
   </w:num>
   <w:num w:numId="12">
-    <w:abstractNumId w:val="14"/>
+    <w:abstractNumId w:val="17"/>
   </w:num>
   <w:num w:numId="13">
     <w:abstractNumId w:val="3"/>
@@ -5402,22 +6459,31 @@
     </w:lvlOverride>
   </w:num>
   <w:num w:numId="18">
+    <w:abstractNumId w:val="7"/>
+  </w:num>
+  <w:num w:numId="19">
+    <w:abstractNumId w:val="5"/>
+  </w:num>
+  <w:num w:numId="20">
+    <w:abstractNumId w:val="10"/>
+  </w:num>
+  <w:num w:numId="21">
     <w:abstractNumId w:val="6"/>
   </w:num>
-  <w:num w:numId="19">
-    <w:abstractNumId w:val="4"/>
+  <w:num w:numId="22">
+    <w:abstractNumId w:val="19"/>
   </w:num>
-  <w:num w:numId="20">
-    <w:abstractNumId w:val="9"/>
-  </w:num>
-  <w:num w:numId="21">
-    <w:abstractNumId w:val="5"/>
-  </w:num>
-  <w:num w:numId="22">
+  <w:num w:numId="23">
     <w:abstractNumId w:val="16"/>
   </w:num>
-  <w:num w:numId="23">
-    <w:abstractNumId w:val="13"/>
+  <w:num w:numId="24">
+    <w:abstractNumId w:val="15"/>
+  </w:num>
+  <w:num w:numId="25">
+    <w:abstractNumId w:val="14"/>
+  </w:num>
+  <w:num w:numId="26">
+    <w:abstractNumId w:val="4"/>
   </w:num>
 </w:numbering>
 </file>

</xml_diff>